<commit_message>
updated business case and Cleaned_Invoice_3.csv
</commit_message>
<xml_diff>
--- a/business Case Project 4 automate expenses.docx
+++ b/business Case Project 4 automate expenses.docx
@@ -513,7 +513,27 @@
             <w:sz w:val="16"/>
             <w:szCs w:val="16"/>
           </w:rPr>
-          <w:t>https://planergy.com/blog/accounts-payable-cycle/</w:t>
+          <w:t>https://</w:t>
+        </w:r>
+        <w:proofErr w:type="spellStart"/>
+        <w:r>
+          <w:rPr>
+            <w:rStyle w:val="Hyperlink"/>
+            <w:rFonts w:ascii="Arial" w:hAnsi="Arial" w:cs="Arial"/>
+            <w:sz w:val="16"/>
+            <w:szCs w:val="16"/>
+          </w:rPr>
+          <w:t>planergy.com</w:t>
+        </w:r>
+        <w:proofErr w:type="spellEnd"/>
+        <w:r>
+          <w:rPr>
+            <w:rStyle w:val="Hyperlink"/>
+            <w:rFonts w:ascii="Arial" w:hAnsi="Arial" w:cs="Arial"/>
+            <w:sz w:val="16"/>
+            <w:szCs w:val="16"/>
+          </w:rPr>
+          <w:t>/blog/accounts-payable-cycle/</w:t>
         </w:r>
       </w:hyperlink>
     </w:p>
@@ -615,6 +635,8 @@
         </w:rPr>
         <w:t xml:space="preserve">Use Case: </w:t>
       </w:r>
+      <w:proofErr w:type="spellStart"/>
+      <w:proofErr w:type="gramStart"/>
       <w:r>
         <w:rPr>
           <w:rFonts w:ascii="Arial" w:hAnsi="Arial" w:cs="Arial"/>
@@ -631,7 +653,38 @@
           <w:sz w:val="22"/>
           <w:szCs w:val="22"/>
         </w:rPr>
-        <w:t>Qureshi submits an invoice for $100K.</w:t>
+        <w:t>Qureshi</w:t>
+      </w:r>
+      <w:proofErr w:type="spellEnd"/>
+      <w:proofErr w:type="gramEnd"/>
+      <w:r>
+        <w:rPr>
+          <w:rFonts w:ascii="Arial" w:hAnsi="Arial" w:cs="Arial"/>
+          <w:color w:val="666666"/>
+          <w:sz w:val="22"/>
+          <w:szCs w:val="22"/>
+        </w:rPr>
+        <w:t xml:space="preserve"> submits an invoice for $</w:t>
+      </w:r>
+      <w:proofErr w:type="spellStart"/>
+      <w:r>
+        <w:rPr>
+          <w:rFonts w:ascii="Arial" w:hAnsi="Arial" w:cs="Arial"/>
+          <w:color w:val="666666"/>
+          <w:sz w:val="22"/>
+          <w:szCs w:val="22"/>
+        </w:rPr>
+        <w:t>100K</w:t>
+      </w:r>
+      <w:proofErr w:type="spellEnd"/>
+      <w:r>
+        <w:rPr>
+          <w:rFonts w:ascii="Arial" w:hAnsi="Arial" w:cs="Arial"/>
+          <w:color w:val="666666"/>
+          <w:sz w:val="22"/>
+          <w:szCs w:val="22"/>
+        </w:rPr>
+        <w:t>.</w:t>
       </w:r>
       <w:r>
         <w:rPr>
@@ -730,16 +783,38 @@
           <w:sz w:val="22"/>
           <w:szCs w:val="22"/>
         </w:rPr>
-        <w:t>served by Ms.Qur</w:t>
-      </w:r>
-      <w:r>
-        <w:rPr>
-          <w:rFonts w:ascii="Arial" w:hAnsi="Arial" w:cs="Arial"/>
-          <w:color w:val="666666"/>
-          <w:sz w:val="22"/>
-          <w:szCs w:val="22"/>
-        </w:rPr>
-        <w:t xml:space="preserve">eshi </w:t>
+        <w:t xml:space="preserve">served by </w:t>
+      </w:r>
+      <w:proofErr w:type="spellStart"/>
+      <w:proofErr w:type="gramStart"/>
+      <w:r>
+        <w:rPr>
+          <w:rFonts w:ascii="Arial" w:hAnsi="Arial" w:cs="Arial"/>
+          <w:color w:val="666666"/>
+          <w:sz w:val="22"/>
+          <w:szCs w:val="22"/>
+        </w:rPr>
+        <w:t>Ms.Qur</w:t>
+      </w:r>
+      <w:r>
+        <w:rPr>
+          <w:rFonts w:ascii="Arial" w:hAnsi="Arial" w:cs="Arial"/>
+          <w:color w:val="666666"/>
+          <w:sz w:val="22"/>
+          <w:szCs w:val="22"/>
+        </w:rPr>
+        <w:t>eshi</w:t>
+      </w:r>
+      <w:proofErr w:type="spellEnd"/>
+      <w:proofErr w:type="gramEnd"/>
+      <w:r>
+        <w:rPr>
+          <w:rFonts w:ascii="Arial" w:hAnsi="Arial" w:cs="Arial"/>
+          <w:color w:val="666666"/>
+          <w:sz w:val="22"/>
+          <w:szCs w:val="22"/>
+        </w:rPr>
+        <w:t xml:space="preserve"> </w:t>
       </w:r>
       <w:r>
         <w:rPr>
@@ -847,7 +922,27 @@
           <w:sz w:val="22"/>
           <w:szCs w:val="22"/>
         </w:rPr>
-        <w:t xml:space="preserve">  Let’s hire an accounting clerk for $50K </w:t>
+        <w:t xml:space="preserve">  Let’s hire an accounting clerk for $</w:t>
+      </w:r>
+      <w:proofErr w:type="spellStart"/>
+      <w:r>
+        <w:rPr>
+          <w:rFonts w:ascii="Arial" w:hAnsi="Arial" w:cs="Arial"/>
+          <w:color w:val="666666"/>
+          <w:sz w:val="22"/>
+          <w:szCs w:val="22"/>
+        </w:rPr>
+        <w:t>50K</w:t>
+      </w:r>
+      <w:proofErr w:type="spellEnd"/>
+      <w:r>
+        <w:rPr>
+          <w:rFonts w:ascii="Arial" w:hAnsi="Arial" w:cs="Arial"/>
+          <w:color w:val="666666"/>
+          <w:sz w:val="22"/>
+          <w:szCs w:val="22"/>
+        </w:rPr>
+        <w:t xml:space="preserve"> </w:t>
       </w:r>
       <w:r>
         <w:rPr>
@@ -892,7 +987,27 @@
           <w:sz w:val="22"/>
           <w:szCs w:val="22"/>
         </w:rPr>
-        <w:t xml:space="preserve"> 10k transaction lines per year</w:t>
+        <w:t xml:space="preserve"> </w:t>
+      </w:r>
+      <w:proofErr w:type="spellStart"/>
+      <w:r>
+        <w:rPr>
+          <w:rFonts w:ascii="Arial" w:hAnsi="Arial" w:cs="Arial"/>
+          <w:color w:val="666666"/>
+          <w:sz w:val="22"/>
+          <w:szCs w:val="22"/>
+        </w:rPr>
+        <w:t>10k</w:t>
+      </w:r>
+      <w:proofErr w:type="spellEnd"/>
+      <w:r>
+        <w:rPr>
+          <w:rFonts w:ascii="Arial" w:hAnsi="Arial" w:cs="Arial"/>
+          <w:color w:val="666666"/>
+          <w:sz w:val="22"/>
+          <w:szCs w:val="22"/>
+        </w:rPr>
+        <w:t xml:space="preserve"> transaction lines per year</w:t>
       </w:r>
       <w:r>
         <w:rPr>
@@ -910,7 +1025,27 @@
           <w:sz w:val="22"/>
           <w:szCs w:val="22"/>
         </w:rPr>
-        <w:t>$12.5K a year</w:t>
+        <w:t>$</w:t>
+      </w:r>
+      <w:proofErr w:type="spellStart"/>
+      <w:r>
+        <w:rPr>
+          <w:rFonts w:ascii="Arial" w:hAnsi="Arial" w:cs="Arial"/>
+          <w:color w:val="666666"/>
+          <w:sz w:val="22"/>
+          <w:szCs w:val="22"/>
+        </w:rPr>
+        <w:t>12.5K</w:t>
+      </w:r>
+      <w:proofErr w:type="spellEnd"/>
+      <w:r>
+        <w:rPr>
+          <w:rFonts w:ascii="Arial" w:hAnsi="Arial" w:cs="Arial"/>
+          <w:color w:val="666666"/>
+          <w:sz w:val="22"/>
+          <w:szCs w:val="22"/>
+        </w:rPr>
+        <w:t xml:space="preserve"> a year</w:t>
       </w:r>
       <w:r>
         <w:rPr>
@@ -946,16 +1081,36 @@
           <w:sz w:val="22"/>
           <w:szCs w:val="22"/>
         </w:rPr>
-        <w:t xml:space="preserve">accounts payable </w:t>
-      </w:r>
-      <w:r>
-        <w:rPr>
-          <w:rFonts w:ascii="Arial" w:hAnsi="Arial" w:cs="Arial"/>
-          <w:color w:val="666666"/>
-          <w:sz w:val="22"/>
-          <w:szCs w:val="22"/>
-        </w:rPr>
-        <w:t xml:space="preserve"> results.</w:t>
+        <w:t xml:space="preserve">accounts </w:t>
+      </w:r>
+      <w:proofErr w:type="gramStart"/>
+      <w:r>
+        <w:rPr>
+          <w:rFonts w:ascii="Arial" w:hAnsi="Arial" w:cs="Arial"/>
+          <w:color w:val="666666"/>
+          <w:sz w:val="22"/>
+          <w:szCs w:val="22"/>
+        </w:rPr>
+        <w:t xml:space="preserve">payable </w:t>
+      </w:r>
+      <w:r>
+        <w:rPr>
+          <w:rFonts w:ascii="Arial" w:hAnsi="Arial" w:cs="Arial"/>
+          <w:color w:val="666666"/>
+          <w:sz w:val="22"/>
+          <w:szCs w:val="22"/>
+        </w:rPr>
+        <w:t xml:space="preserve"> results</w:t>
+      </w:r>
+      <w:proofErr w:type="gramEnd"/>
+      <w:r>
+        <w:rPr>
+          <w:rFonts w:ascii="Arial" w:hAnsi="Arial" w:cs="Arial"/>
+          <w:color w:val="666666"/>
+          <w:sz w:val="22"/>
+          <w:szCs w:val="22"/>
+        </w:rPr>
+        <w:t>.</w:t>
       </w:r>
     </w:p>
     <w:p>
@@ -1117,7 +1272,27 @@
           <w:sz w:val="22"/>
           <w:szCs w:val="22"/>
         </w:rPr>
-        <w:t>Python Pandas, Scikit-learn, JavaScript Plotly.</w:t>
+        <w:t xml:space="preserve">Python Pandas, Scikit-learn, JavaScript </w:t>
+      </w:r>
+      <w:proofErr w:type="spellStart"/>
+      <w:r>
+        <w:rPr>
+          <w:rFonts w:ascii="Arial" w:hAnsi="Arial" w:cs="Arial"/>
+          <w:color w:val="666666"/>
+          <w:sz w:val="22"/>
+          <w:szCs w:val="22"/>
+        </w:rPr>
+        <w:t>Plotly</w:t>
+      </w:r>
+      <w:proofErr w:type="spellEnd"/>
+      <w:r>
+        <w:rPr>
+          <w:rFonts w:ascii="Arial" w:hAnsi="Arial" w:cs="Arial"/>
+          <w:color w:val="666666"/>
+          <w:sz w:val="22"/>
+          <w:szCs w:val="22"/>
+        </w:rPr>
+        <w:t>.</w:t>
       </w:r>
     </w:p>
     <w:p>
@@ -1131,6 +1306,7 @@
           <w:szCs w:val="22"/>
         </w:rPr>
       </w:pPr>
+      <w:proofErr w:type="gramStart"/>
       <w:r>
         <w:rPr>
           <w:rFonts w:ascii="Arial" w:hAnsi="Arial" w:cs="Arial"/>
@@ -1159,7 +1335,17 @@
           <w:sz w:val="22"/>
           <w:szCs w:val="22"/>
         </w:rPr>
-        <w:t xml:space="preserve">: </w:t>
+        <w:t>:</w:t>
+      </w:r>
+      <w:proofErr w:type="gramEnd"/>
+      <w:r>
+        <w:rPr>
+          <w:rFonts w:ascii="Arial" w:hAnsi="Arial" w:cs="Arial"/>
+          <w:color w:val="666666"/>
+          <w:sz w:val="22"/>
+          <w:szCs w:val="22"/>
+        </w:rPr>
+        <w:t xml:space="preserve"> </w:t>
       </w:r>
       <w:r>
         <w:rPr>
@@ -1178,8 +1364,18 @@
           <w:szCs w:val="22"/>
         </w:rPr>
         <w:br/>
+      </w:r>
+      <w:proofErr w:type="spellStart"/>
+      <w:r>
+        <w:rPr>
+          <w:rFonts w:ascii="Arial" w:hAnsi="Arial" w:cs="Arial"/>
+          <w:color w:val="666666"/>
+          <w:sz w:val="22"/>
+          <w:szCs w:val="22"/>
+        </w:rPr>
         <w:t>anonoymous_invoice.csv</w:t>
       </w:r>
+      <w:proofErr w:type="spellEnd"/>
     </w:p>
     <w:p>
       <w:pPr>
@@ -1192,622 +1388,1876 @@
           <w:szCs w:val="22"/>
         </w:rPr>
       </w:pPr>
-    </w:p>
-    <w:p>
-      <w:pPr>
-        <w:pStyle w:val="NormalWeb"/>
-        <w:spacing w:before="0" w:beforeAutospacing="0" w:after="0" w:afterAutospacing="0" w:line="360" w:lineRule="atLeast"/>
-        <w:rPr>
-          <w:rFonts w:ascii="Arial" w:hAnsi="Arial" w:cs="Arial"/>
-          <w:color w:val="666666"/>
-          <w:sz w:val="22"/>
-          <w:szCs w:val="22"/>
-        </w:rPr>
-      </w:pPr>
-      <w:r>
-        <w:rPr>
-          <w:rFonts w:ascii="Arial" w:hAnsi="Arial" w:cs="Arial"/>
-          <w:color w:val="666666"/>
-          <w:sz w:val="22"/>
-          <w:szCs w:val="22"/>
-        </w:rPr>
-        <w:t>Meta Date</w:t>
-      </w:r>
     </w:p>
     <w:tbl>
       <w:tblPr>
         <w:tblStyle w:val="TableGrid"/>
-        <w:tblW w:w="0" w:type="auto"/>
+        <w:tblW w:w="9360" w:type="dxa"/>
         <w:tblLook w:val="04A0" w:firstRow="1" w:lastRow="0" w:firstColumn="1" w:lastColumn="0" w:noHBand="0" w:noVBand="1"/>
       </w:tblPr>
       <w:tblGrid>
-        <w:gridCol w:w="3116"/>
-        <w:gridCol w:w="3117"/>
-        <w:gridCol w:w="3117"/>
+        <w:gridCol w:w="1383"/>
+        <w:gridCol w:w="1383"/>
+        <w:gridCol w:w="6594"/>
       </w:tblGrid>
       <w:tr>
+        <w:trPr>
+          <w:trHeight w:val="300"/>
+        </w:trPr>
         <w:tc>
           <w:tcPr>
-            <w:tcW w:w="3116" w:type="dxa"/>
+            <w:tcW w:w="1383" w:type="dxa"/>
+            <w:noWrap/>
           </w:tcPr>
           <w:p>
             <w:pPr>
-              <w:pStyle w:val="NormalWeb"/>
-              <w:spacing w:before="0" w:beforeAutospacing="0" w:after="0" w:afterAutospacing="0" w:line="360" w:lineRule="atLeast"/>
-              <w:rPr>
-                <w:rFonts w:ascii="Arial" w:hAnsi="Arial" w:cs="Arial"/>
-                <w:color w:val="666666"/>
-                <w:sz w:val="22"/>
-                <w:szCs w:val="22"/>
+              <w:spacing w:before="0" w:after="0" w:line="240" w:lineRule="auto"/>
+              <w:contextualSpacing w:val="0"/>
+              <w:rPr>
+                <w:rFonts w:eastAsia="Times New Roman" w:cs="Times New Roman"/>
+                <w:color w:val="000000"/>
+                <w:kern w:val="0"/>
+                <w:sz w:val="24"/>
+                <w:szCs w:val="24"/>
+                <w:lang w:eastAsia="en-GB"/>
+                <w14:ligatures w14:val="none"/>
               </w:rPr>
             </w:pPr>
             <w:r>
               <w:rPr>
-                <w:rFonts w:ascii="Arial" w:hAnsi="Arial" w:cs="Arial"/>
-                <w:color w:val="666666"/>
-                <w:sz w:val="22"/>
-                <w:szCs w:val="22"/>
-              </w:rPr>
-              <w:t xml:space="preserve">Field name </w:t>
+                <w:rFonts w:eastAsia="Times New Roman" w:cs="Times New Roman"/>
+                <w:color w:val="000000"/>
+                <w:kern w:val="0"/>
+                <w:sz w:val="24"/>
+                <w:szCs w:val="24"/>
+                <w:lang w:eastAsia="en-GB"/>
+                <w14:ligatures w14:val="none"/>
+              </w:rPr>
+              <w:t>Feature</w:t>
             </w:r>
           </w:p>
         </w:tc>
         <w:tc>
           <w:tcPr>
-            <w:tcW w:w="3117" w:type="dxa"/>
+            <w:tcW w:w="1383" w:type="dxa"/>
+            <w:noWrap/>
           </w:tcPr>
           <w:p>
             <w:pPr>
-              <w:pStyle w:val="NormalWeb"/>
-              <w:spacing w:before="0" w:beforeAutospacing="0" w:after="0" w:afterAutospacing="0" w:line="360" w:lineRule="atLeast"/>
-              <w:rPr>
-                <w:rFonts w:ascii="Arial" w:hAnsi="Arial" w:cs="Arial"/>
-                <w:color w:val="666666"/>
-                <w:sz w:val="22"/>
-                <w:szCs w:val="22"/>
+              <w:spacing w:before="0" w:after="0" w:line="240" w:lineRule="auto"/>
+              <w:contextualSpacing w:val="0"/>
+              <w:rPr>
+                <w:rFonts w:eastAsia="Times New Roman" w:cs="Times New Roman"/>
+                <w:color w:val="000000"/>
+                <w:kern w:val="0"/>
+                <w:sz w:val="24"/>
+                <w:szCs w:val="24"/>
+                <w:lang w:eastAsia="en-GB"/>
+                <w14:ligatures w14:val="none"/>
               </w:rPr>
             </w:pPr>
             <w:r>
               <w:rPr>
-                <w:rFonts w:ascii="Arial" w:hAnsi="Arial" w:cs="Arial"/>
-                <w:color w:val="666666"/>
-                <w:sz w:val="22"/>
-                <w:szCs w:val="22"/>
-              </w:rPr>
-              <w:t>Description</w:t>
+                <w:rFonts w:eastAsia="Times New Roman" w:cs="Times New Roman"/>
+                <w:color w:val="000000"/>
+                <w:kern w:val="0"/>
+                <w:sz w:val="24"/>
+                <w:szCs w:val="24"/>
+                <w:lang w:eastAsia="en-GB"/>
+                <w14:ligatures w14:val="none"/>
+              </w:rPr>
+              <w:t>Data Type</w:t>
             </w:r>
           </w:p>
         </w:tc>
         <w:tc>
           <w:tcPr>
-            <w:tcW w:w="3117" w:type="dxa"/>
+            <w:tcW w:w="6594" w:type="dxa"/>
+            <w:noWrap/>
           </w:tcPr>
           <w:p>
             <w:pPr>
-              <w:pStyle w:val="NormalWeb"/>
-              <w:spacing w:before="0" w:beforeAutospacing="0" w:after="0" w:afterAutospacing="0" w:line="360" w:lineRule="atLeast"/>
-              <w:rPr>
-                <w:rFonts w:ascii="Arial" w:hAnsi="Arial" w:cs="Arial"/>
-                <w:color w:val="666666"/>
-                <w:sz w:val="22"/>
-                <w:szCs w:val="22"/>
+              <w:spacing w:before="0" w:after="0" w:line="240" w:lineRule="auto"/>
+              <w:contextualSpacing w:val="0"/>
+              <w:rPr>
+                <w:rFonts w:eastAsia="Times New Roman" w:cs="Times New Roman"/>
+                <w:color w:val="000000"/>
+                <w:kern w:val="0"/>
+                <w:sz w:val="24"/>
+                <w:szCs w:val="24"/>
+                <w:lang w:eastAsia="en-GB"/>
+                <w14:ligatures w14:val="none"/>
               </w:rPr>
             </w:pPr>
             <w:r>
               <w:rPr>
-                <w:rFonts w:ascii="Arial" w:hAnsi="Arial" w:cs="Arial"/>
-                <w:color w:val="666666"/>
-                <w:sz w:val="22"/>
-                <w:szCs w:val="22"/>
-              </w:rPr>
-              <w:t>Data Type</w:t>
+                <w:rFonts w:eastAsia="Times New Roman" w:cs="Times New Roman"/>
+                <w:color w:val="000000"/>
+                <w:kern w:val="0"/>
+                <w:sz w:val="24"/>
+                <w:szCs w:val="24"/>
+                <w:lang w:eastAsia="en-GB"/>
+                <w14:ligatures w14:val="none"/>
+              </w:rPr>
+              <w:t>Description</w:t>
             </w:r>
           </w:p>
         </w:tc>
       </w:tr>
       <w:tr>
+        <w:trPr>
+          <w:trHeight w:val="300"/>
+        </w:trPr>
         <w:tc>
           <w:tcPr>
-            <w:tcW w:w="3116" w:type="dxa"/>
+            <w:tcW w:w="1383" w:type="dxa"/>
+            <w:noWrap/>
+            <w:hideMark/>
           </w:tcPr>
           <w:p>
             <w:pPr>
-              <w:pStyle w:val="NormalWeb"/>
-              <w:spacing w:before="0" w:beforeAutospacing="0" w:after="0" w:afterAutospacing="0" w:line="360" w:lineRule="atLeast"/>
-              <w:rPr>
-                <w:rFonts w:ascii="Arial" w:hAnsi="Arial" w:cs="Arial"/>
-                <w:color w:val="666666"/>
-                <w:sz w:val="22"/>
-                <w:szCs w:val="22"/>
+              <w:spacing w:before="0" w:after="0" w:line="240" w:lineRule="auto"/>
+              <w:contextualSpacing w:val="0"/>
+              <w:rPr>
+                <w:rFonts w:eastAsia="Times New Roman" w:cs="Times New Roman"/>
+                <w:color w:val="000000"/>
+                <w:kern w:val="0"/>
+                <w:sz w:val="24"/>
+                <w:szCs w:val="24"/>
+                <w:lang w:eastAsia="en-GB"/>
+                <w14:ligatures w14:val="none"/>
               </w:rPr>
             </w:pPr>
             <w:r>
               <w:rPr>
-                <w:rFonts w:ascii="Arial" w:hAnsi="Arial" w:cs="Arial"/>
-                <w:color w:val="666666"/>
-                <w:sz w:val="22"/>
-                <w:szCs w:val="22"/>
-              </w:rPr>
-              <w:t>Vendor</w:t>
+                <w:rFonts w:eastAsia="Times New Roman" w:cs="Times New Roman"/>
+                <w:color w:val="000000"/>
+                <w:kern w:val="0"/>
+                <w:sz w:val="24"/>
+                <w:szCs w:val="24"/>
+                <w:lang w:eastAsia="en-GB"/>
+                <w14:ligatures w14:val="none"/>
+              </w:rPr>
+              <w:t>Vendor Name</w:t>
             </w:r>
           </w:p>
         </w:tc>
         <w:tc>
           <w:tcPr>
-            <w:tcW w:w="3117" w:type="dxa"/>
+            <w:tcW w:w="1383" w:type="dxa"/>
+            <w:noWrap/>
+            <w:hideMark/>
           </w:tcPr>
           <w:p>
             <w:pPr>
-              <w:pStyle w:val="NormalWeb"/>
-              <w:spacing w:before="0" w:beforeAutospacing="0" w:after="0" w:afterAutospacing="0" w:line="360" w:lineRule="atLeast"/>
-              <w:rPr>
-                <w:rFonts w:ascii="Arial" w:hAnsi="Arial" w:cs="Arial"/>
-                <w:color w:val="666666"/>
-                <w:sz w:val="22"/>
-                <w:szCs w:val="22"/>
+              <w:spacing w:before="0" w:after="0" w:line="240" w:lineRule="auto"/>
+              <w:contextualSpacing w:val="0"/>
+              <w:rPr>
+                <w:rFonts w:eastAsia="Times New Roman" w:cs="Times New Roman"/>
+                <w:color w:val="000000"/>
+                <w:kern w:val="0"/>
+                <w:sz w:val="24"/>
+                <w:szCs w:val="24"/>
+                <w:lang w:eastAsia="en-GB"/>
+                <w14:ligatures w14:val="none"/>
               </w:rPr>
             </w:pPr>
             <w:r>
               <w:rPr>
-                <w:rFonts w:ascii="Arial" w:hAnsi="Arial" w:cs="Arial"/>
-                <w:color w:val="666666"/>
-                <w:sz w:val="22"/>
-                <w:szCs w:val="22"/>
-              </w:rPr>
-              <w:t xml:space="preserve">Company/person </w:t>
-            </w:r>
-            <w:r>
-              <w:rPr>
-                <w:rFonts w:ascii="Arial" w:hAnsi="Arial" w:cs="Arial"/>
-                <w:color w:val="666666"/>
-                <w:sz w:val="22"/>
-                <w:szCs w:val="22"/>
-              </w:rPr>
-              <w:t>sold goods/services to company</w:t>
+                <w:rFonts w:eastAsia="Times New Roman" w:cs="Times New Roman"/>
+                <w:color w:val="000000"/>
+                <w:kern w:val="0"/>
+                <w:sz w:val="24"/>
+                <w:szCs w:val="24"/>
+                <w:lang w:eastAsia="en-GB"/>
+                <w14:ligatures w14:val="none"/>
+              </w:rPr>
+              <w:t>Text</w:t>
             </w:r>
           </w:p>
         </w:tc>
         <w:tc>
           <w:tcPr>
-            <w:tcW w:w="3117" w:type="dxa"/>
+            <w:tcW w:w="6594" w:type="dxa"/>
+            <w:noWrap/>
+            <w:hideMark/>
           </w:tcPr>
           <w:p>
             <w:pPr>
-              <w:pStyle w:val="NormalWeb"/>
-              <w:spacing w:before="0" w:beforeAutospacing="0" w:after="0" w:afterAutospacing="0" w:line="360" w:lineRule="atLeast"/>
-              <w:rPr>
-                <w:rFonts w:ascii="Arial" w:hAnsi="Arial" w:cs="Arial"/>
-                <w:color w:val="666666"/>
-                <w:sz w:val="22"/>
-                <w:szCs w:val="22"/>
+              <w:spacing w:before="0" w:after="0" w:line="240" w:lineRule="auto"/>
+              <w:contextualSpacing w:val="0"/>
+              <w:rPr>
+                <w:rFonts w:eastAsia="Times New Roman" w:cs="Times New Roman"/>
+                <w:color w:val="000000"/>
+                <w:kern w:val="0"/>
+                <w:sz w:val="24"/>
+                <w:szCs w:val="24"/>
+                <w:lang w:eastAsia="en-GB"/>
+                <w14:ligatures w14:val="none"/>
               </w:rPr>
             </w:pPr>
             <w:r>
               <w:rPr>
-                <w:rFonts w:ascii="Arial" w:hAnsi="Arial" w:cs="Arial"/>
-                <w:color w:val="666666"/>
-                <w:sz w:val="22"/>
-                <w:szCs w:val="22"/>
-              </w:rPr>
-              <w:t>Varchar(50)</w:t>
+                <w:rFonts w:eastAsia="Times New Roman" w:cs="Times New Roman"/>
+                <w:color w:val="000000"/>
+                <w:kern w:val="0"/>
+                <w:sz w:val="24"/>
+                <w:szCs w:val="24"/>
+                <w:lang w:eastAsia="en-GB"/>
+                <w14:ligatures w14:val="none"/>
+              </w:rPr>
+              <w:t>name of vendor sold the service/product</w:t>
             </w:r>
           </w:p>
         </w:tc>
       </w:tr>
       <w:tr>
+        <w:trPr>
+          <w:trHeight w:val="300"/>
+        </w:trPr>
         <w:tc>
           <w:tcPr>
-            <w:tcW w:w="3116" w:type="dxa"/>
+            <w:tcW w:w="1383" w:type="dxa"/>
+            <w:noWrap/>
+            <w:hideMark/>
           </w:tcPr>
           <w:p>
             <w:pPr>
-              <w:pStyle w:val="NormalWeb"/>
-              <w:spacing w:before="0" w:beforeAutospacing="0" w:after="0" w:afterAutospacing="0" w:line="360" w:lineRule="atLeast"/>
-              <w:rPr>
-                <w:rFonts w:ascii="Arial" w:hAnsi="Arial" w:cs="Arial"/>
-                <w:color w:val="666666"/>
-                <w:sz w:val="22"/>
-                <w:szCs w:val="22"/>
+              <w:spacing w:before="0" w:after="0" w:line="240" w:lineRule="auto"/>
+              <w:contextualSpacing w:val="0"/>
+              <w:rPr>
+                <w:rFonts w:eastAsia="Times New Roman" w:cs="Times New Roman"/>
+                <w:color w:val="000000"/>
+                <w:kern w:val="0"/>
+                <w:sz w:val="24"/>
+                <w:szCs w:val="24"/>
+                <w:lang w:eastAsia="en-GB"/>
+                <w14:ligatures w14:val="none"/>
               </w:rPr>
             </w:pPr>
             <w:r>
               <w:rPr>
-                <w:rFonts w:ascii="Arial" w:hAnsi="Arial" w:cs="Arial"/>
-                <w:color w:val="666666"/>
-                <w:sz w:val="22"/>
-                <w:szCs w:val="22"/>
-              </w:rPr>
-              <w:t>Invoice$</w:t>
+                <w:rFonts w:eastAsia="Times New Roman" w:cs="Times New Roman"/>
+                <w:color w:val="000000"/>
+                <w:kern w:val="0"/>
+                <w:sz w:val="24"/>
+                <w:szCs w:val="24"/>
+                <w:lang w:eastAsia="en-GB"/>
+                <w14:ligatures w14:val="none"/>
+              </w:rPr>
+              <w:t>Month</w:t>
             </w:r>
           </w:p>
         </w:tc>
         <w:tc>
           <w:tcPr>
-            <w:tcW w:w="3117" w:type="dxa"/>
+            <w:tcW w:w="1383" w:type="dxa"/>
+            <w:noWrap/>
+            <w:hideMark/>
           </w:tcPr>
           <w:p>
             <w:pPr>
-              <w:pStyle w:val="NormalWeb"/>
-              <w:spacing w:before="0" w:beforeAutospacing="0" w:after="0" w:afterAutospacing="0" w:line="360" w:lineRule="atLeast"/>
-              <w:rPr>
-                <w:rFonts w:ascii="Arial" w:hAnsi="Arial" w:cs="Arial"/>
-                <w:color w:val="666666"/>
-                <w:sz w:val="22"/>
-                <w:szCs w:val="22"/>
+              <w:spacing w:before="0" w:after="0" w:line="240" w:lineRule="auto"/>
+              <w:contextualSpacing w:val="0"/>
+              <w:rPr>
+                <w:rFonts w:eastAsia="Times New Roman" w:cs="Times New Roman"/>
+                <w:color w:val="000000"/>
+                <w:kern w:val="0"/>
+                <w:sz w:val="24"/>
+                <w:szCs w:val="24"/>
+                <w:lang w:eastAsia="en-GB"/>
+                <w14:ligatures w14:val="none"/>
               </w:rPr>
             </w:pPr>
             <w:r>
               <w:rPr>
-                <w:rFonts w:ascii="Arial" w:hAnsi="Arial" w:cs="Arial"/>
-                <w:color w:val="666666"/>
-                <w:sz w:val="22"/>
-                <w:szCs w:val="22"/>
-              </w:rPr>
-              <w:t xml:space="preserve">Value to </w:t>
-            </w:r>
-            <w:r>
-              <w:rPr>
-                <w:rFonts w:ascii="Arial" w:hAnsi="Arial" w:cs="Arial"/>
-                <w:color w:val="666666"/>
-                <w:sz w:val="22"/>
-                <w:szCs w:val="22"/>
-              </w:rPr>
-              <w:t>be paid to vendor</w:t>
+                <w:rFonts w:eastAsia="Times New Roman" w:cs="Times New Roman"/>
+                <w:color w:val="000000"/>
+                <w:kern w:val="0"/>
+                <w:sz w:val="24"/>
+                <w:szCs w:val="24"/>
+                <w:lang w:eastAsia="en-GB"/>
+                <w14:ligatures w14:val="none"/>
+              </w:rPr>
+              <w:t>Text</w:t>
             </w:r>
           </w:p>
         </w:tc>
         <w:tc>
           <w:tcPr>
-            <w:tcW w:w="3117" w:type="dxa"/>
+            <w:tcW w:w="6594" w:type="dxa"/>
+            <w:noWrap/>
+            <w:hideMark/>
           </w:tcPr>
           <w:p>
             <w:pPr>
-              <w:pStyle w:val="NormalWeb"/>
-              <w:spacing w:before="0" w:beforeAutospacing="0" w:after="0" w:afterAutospacing="0" w:line="360" w:lineRule="atLeast"/>
-              <w:rPr>
-                <w:rFonts w:ascii="Arial" w:hAnsi="Arial" w:cs="Arial"/>
-                <w:color w:val="666666"/>
-                <w:sz w:val="22"/>
-                <w:szCs w:val="22"/>
+              <w:spacing w:before="0" w:after="0" w:line="240" w:lineRule="auto"/>
+              <w:contextualSpacing w:val="0"/>
+              <w:rPr>
+                <w:rFonts w:eastAsia="Times New Roman" w:cs="Times New Roman"/>
+                <w:color w:val="000000"/>
+                <w:kern w:val="0"/>
+                <w:sz w:val="24"/>
+                <w:szCs w:val="24"/>
+                <w:lang w:eastAsia="en-GB"/>
+                <w14:ligatures w14:val="none"/>
               </w:rPr>
             </w:pPr>
             <w:r>
               <w:rPr>
-                <w:rFonts w:ascii="Arial" w:hAnsi="Arial" w:cs="Arial"/>
-                <w:color w:val="666666"/>
-                <w:sz w:val="22"/>
-                <w:szCs w:val="22"/>
-              </w:rPr>
-              <w:t>Decimal (2)</w:t>
+                <w:rFonts w:eastAsia="Times New Roman" w:cs="Times New Roman"/>
+                <w:color w:val="000000"/>
+                <w:kern w:val="0"/>
+                <w:sz w:val="24"/>
+                <w:szCs w:val="24"/>
+                <w:lang w:eastAsia="en-GB"/>
+                <w14:ligatures w14:val="none"/>
+              </w:rPr>
+              <w:t>month of purchase</w:t>
             </w:r>
           </w:p>
         </w:tc>
       </w:tr>
       <w:tr>
+        <w:trPr>
+          <w:trHeight w:val="300"/>
+        </w:trPr>
         <w:tc>
           <w:tcPr>
-            <w:tcW w:w="3116" w:type="dxa"/>
+            <w:tcW w:w="1383" w:type="dxa"/>
+            <w:noWrap/>
+            <w:hideMark/>
           </w:tcPr>
           <w:p>
             <w:pPr>
-              <w:pStyle w:val="NormalWeb"/>
-              <w:spacing w:before="0" w:beforeAutospacing="0" w:after="0" w:afterAutospacing="0" w:line="360" w:lineRule="atLeast"/>
-              <w:rPr>
-                <w:rFonts w:ascii="Arial" w:hAnsi="Arial" w:cs="Arial"/>
-                <w:color w:val="666666"/>
-                <w:sz w:val="22"/>
-                <w:szCs w:val="22"/>
+              <w:spacing w:before="0" w:after="0" w:line="240" w:lineRule="auto"/>
+              <w:contextualSpacing w:val="0"/>
+              <w:rPr>
+                <w:rFonts w:eastAsia="Times New Roman" w:cs="Times New Roman"/>
+                <w:color w:val="000000"/>
+                <w:kern w:val="0"/>
+                <w:sz w:val="24"/>
+                <w:szCs w:val="24"/>
+                <w:lang w:eastAsia="en-GB"/>
+                <w14:ligatures w14:val="none"/>
               </w:rPr>
             </w:pPr>
             <w:r>
               <w:rPr>
-                <w:rFonts w:ascii="Arial" w:hAnsi="Arial" w:cs="Arial"/>
-                <w:color w:val="666666"/>
-                <w:sz w:val="22"/>
-                <w:szCs w:val="22"/>
-              </w:rPr>
-              <w:t xml:space="preserve">Description </w:t>
+                <w:rFonts w:eastAsia="Times New Roman" w:cs="Times New Roman"/>
+                <w:color w:val="000000"/>
+                <w:kern w:val="0"/>
+                <w:sz w:val="24"/>
+                <w:szCs w:val="24"/>
+                <w:lang w:eastAsia="en-GB"/>
+                <w14:ligatures w14:val="none"/>
+              </w:rPr>
+              <w:t>Year</w:t>
             </w:r>
           </w:p>
         </w:tc>
         <w:tc>
           <w:tcPr>
-            <w:tcW w:w="3117" w:type="dxa"/>
+            <w:tcW w:w="1383" w:type="dxa"/>
+            <w:noWrap/>
+            <w:hideMark/>
           </w:tcPr>
           <w:p>
             <w:pPr>
-              <w:pStyle w:val="NormalWeb"/>
-              <w:spacing w:before="0" w:beforeAutospacing="0" w:after="0" w:afterAutospacing="0" w:line="360" w:lineRule="atLeast"/>
-              <w:rPr>
-                <w:rFonts w:ascii="Arial" w:hAnsi="Arial" w:cs="Arial"/>
-                <w:color w:val="666666"/>
-                <w:sz w:val="22"/>
-                <w:szCs w:val="22"/>
+              <w:spacing w:before="0" w:after="0" w:line="240" w:lineRule="auto"/>
+              <w:contextualSpacing w:val="0"/>
+              <w:rPr>
+                <w:rFonts w:eastAsia="Times New Roman" w:cs="Times New Roman"/>
+                <w:color w:val="000000"/>
+                <w:kern w:val="0"/>
+                <w:sz w:val="24"/>
+                <w:szCs w:val="24"/>
+                <w:lang w:eastAsia="en-GB"/>
+                <w14:ligatures w14:val="none"/>
               </w:rPr>
             </w:pPr>
             <w:r>
               <w:rPr>
-                <w:rFonts w:ascii="Arial" w:hAnsi="Arial" w:cs="Arial"/>
-                <w:color w:val="666666"/>
-                <w:sz w:val="22"/>
-                <w:szCs w:val="22"/>
-              </w:rPr>
-              <w:t>Text explaining the good/service sold</w:t>
+                <w:rFonts w:eastAsia="Times New Roman" w:cs="Times New Roman"/>
+                <w:color w:val="000000"/>
+                <w:kern w:val="0"/>
+                <w:sz w:val="24"/>
+                <w:szCs w:val="24"/>
+                <w:lang w:eastAsia="en-GB"/>
+                <w14:ligatures w14:val="none"/>
+              </w:rPr>
+              <w:t>Text</w:t>
             </w:r>
           </w:p>
         </w:tc>
         <w:tc>
           <w:tcPr>
-            <w:tcW w:w="3117" w:type="dxa"/>
+            <w:tcW w:w="6594" w:type="dxa"/>
+            <w:noWrap/>
+            <w:hideMark/>
           </w:tcPr>
           <w:p>
             <w:pPr>
-              <w:pStyle w:val="NormalWeb"/>
-              <w:spacing w:before="0" w:beforeAutospacing="0" w:after="0" w:afterAutospacing="0" w:line="360" w:lineRule="atLeast"/>
-              <w:rPr>
-                <w:rFonts w:ascii="Arial" w:hAnsi="Arial" w:cs="Arial"/>
-                <w:color w:val="666666"/>
-                <w:sz w:val="22"/>
-                <w:szCs w:val="22"/>
+              <w:spacing w:before="0" w:after="0" w:line="240" w:lineRule="auto"/>
+              <w:contextualSpacing w:val="0"/>
+              <w:rPr>
+                <w:rFonts w:eastAsia="Times New Roman" w:cs="Times New Roman"/>
+                <w:color w:val="000000"/>
+                <w:kern w:val="0"/>
+                <w:sz w:val="24"/>
+                <w:szCs w:val="24"/>
+                <w:lang w:eastAsia="en-GB"/>
+                <w14:ligatures w14:val="none"/>
               </w:rPr>
             </w:pPr>
             <w:r>
               <w:rPr>
-                <w:rFonts w:ascii="Arial" w:hAnsi="Arial" w:cs="Arial"/>
-                <w:color w:val="666666"/>
-                <w:sz w:val="22"/>
-                <w:szCs w:val="22"/>
-              </w:rPr>
-              <w:t>Varchar(250)</w:t>
+                <w:rFonts w:eastAsia="Times New Roman" w:cs="Times New Roman"/>
+                <w:color w:val="000000"/>
+                <w:kern w:val="0"/>
+                <w:sz w:val="24"/>
+                <w:szCs w:val="24"/>
+                <w:lang w:eastAsia="en-GB"/>
+                <w14:ligatures w14:val="none"/>
+              </w:rPr>
+              <w:t xml:space="preserve">year of </w:t>
+            </w:r>
+            <w:r>
+              <w:rPr>
+                <w:rFonts w:eastAsia="Times New Roman" w:cs="Times New Roman"/>
+                <w:color w:val="000000"/>
+                <w:kern w:val="0"/>
+                <w:sz w:val="24"/>
+                <w:szCs w:val="24"/>
+                <w:lang w:eastAsia="en-GB"/>
+                <w14:ligatures w14:val="none"/>
+              </w:rPr>
+              <w:t>purchase</w:t>
             </w:r>
           </w:p>
         </w:tc>
       </w:tr>
       <w:tr>
+        <w:trPr>
+          <w:trHeight w:val="300"/>
+        </w:trPr>
         <w:tc>
           <w:tcPr>
-            <w:tcW w:w="3116" w:type="dxa"/>
+            <w:tcW w:w="1383" w:type="dxa"/>
+            <w:noWrap/>
+            <w:hideMark/>
           </w:tcPr>
           <w:p>
             <w:pPr>
-              <w:pStyle w:val="NormalWeb"/>
-              <w:spacing w:before="0" w:beforeAutospacing="0" w:after="0" w:afterAutospacing="0" w:line="360" w:lineRule="atLeast"/>
-              <w:rPr>
-                <w:rFonts w:ascii="Arial" w:hAnsi="Arial" w:cs="Arial"/>
-                <w:color w:val="666666"/>
-                <w:sz w:val="22"/>
-                <w:szCs w:val="22"/>
+              <w:spacing w:before="0" w:after="0" w:line="240" w:lineRule="auto"/>
+              <w:contextualSpacing w:val="0"/>
+              <w:rPr>
+                <w:rFonts w:eastAsia="Times New Roman" w:cs="Times New Roman"/>
+                <w:color w:val="000000"/>
+                <w:kern w:val="0"/>
+                <w:sz w:val="24"/>
+                <w:szCs w:val="24"/>
+                <w:lang w:eastAsia="en-GB"/>
+                <w14:ligatures w14:val="none"/>
               </w:rPr>
             </w:pPr>
             <w:r>
               <w:rPr>
-                <w:rFonts w:ascii="Arial" w:hAnsi="Arial" w:cs="Arial"/>
-                <w:color w:val="666666"/>
-                <w:sz w:val="22"/>
-                <w:szCs w:val="22"/>
-              </w:rPr>
-              <w:t>Date</w:t>
+                <w:rFonts w:eastAsia="Times New Roman" w:cs="Times New Roman"/>
+                <w:color w:val="000000"/>
+                <w:kern w:val="0"/>
+                <w:sz w:val="24"/>
+                <w:szCs w:val="24"/>
+                <w:lang w:eastAsia="en-GB"/>
+                <w14:ligatures w14:val="none"/>
+              </w:rPr>
+              <w:t>PO#</w:t>
             </w:r>
           </w:p>
         </w:tc>
         <w:tc>
           <w:tcPr>
-            <w:tcW w:w="3117" w:type="dxa"/>
+            <w:tcW w:w="1383" w:type="dxa"/>
+            <w:noWrap/>
+            <w:hideMark/>
           </w:tcPr>
           <w:p>
             <w:pPr>
-              <w:pStyle w:val="NormalWeb"/>
-              <w:spacing w:before="0" w:beforeAutospacing="0" w:after="0" w:afterAutospacing="0" w:line="360" w:lineRule="atLeast"/>
-              <w:rPr>
-                <w:rFonts w:ascii="Arial" w:hAnsi="Arial" w:cs="Arial"/>
-                <w:color w:val="666666"/>
-                <w:sz w:val="22"/>
-                <w:szCs w:val="22"/>
+              <w:spacing w:before="0" w:after="0" w:line="240" w:lineRule="auto"/>
+              <w:contextualSpacing w:val="0"/>
+              <w:rPr>
+                <w:rFonts w:eastAsia="Times New Roman" w:cs="Times New Roman"/>
+                <w:color w:val="000000"/>
+                <w:kern w:val="0"/>
+                <w:sz w:val="24"/>
+                <w:szCs w:val="24"/>
+                <w:lang w:eastAsia="en-GB"/>
+                <w14:ligatures w14:val="none"/>
               </w:rPr>
             </w:pPr>
             <w:r>
               <w:rPr>
-                <w:rFonts w:ascii="Arial" w:hAnsi="Arial" w:cs="Arial"/>
-                <w:color w:val="666666"/>
-                <w:sz w:val="22"/>
-                <w:szCs w:val="22"/>
-              </w:rPr>
-              <w:t>Invoice date</w:t>
+                <w:rFonts w:eastAsia="Times New Roman" w:cs="Times New Roman"/>
+                <w:color w:val="000000"/>
+                <w:kern w:val="0"/>
+                <w:sz w:val="24"/>
+                <w:szCs w:val="24"/>
+                <w:lang w:eastAsia="en-GB"/>
+                <w14:ligatures w14:val="none"/>
+              </w:rPr>
+              <w:t>Text</w:t>
             </w:r>
           </w:p>
         </w:tc>
         <w:tc>
           <w:tcPr>
-            <w:tcW w:w="3117" w:type="dxa"/>
+            <w:tcW w:w="6594" w:type="dxa"/>
+            <w:noWrap/>
+            <w:hideMark/>
           </w:tcPr>
           <w:p>
             <w:pPr>
-              <w:pStyle w:val="NormalWeb"/>
-              <w:spacing w:before="0" w:beforeAutospacing="0" w:after="0" w:afterAutospacing="0" w:line="360" w:lineRule="atLeast"/>
-              <w:rPr>
-                <w:rFonts w:ascii="Arial" w:hAnsi="Arial" w:cs="Arial"/>
-                <w:color w:val="666666"/>
-                <w:sz w:val="22"/>
-                <w:szCs w:val="22"/>
+              <w:spacing w:before="0" w:after="0" w:line="240" w:lineRule="auto"/>
+              <w:contextualSpacing w:val="0"/>
+              <w:rPr>
+                <w:rFonts w:eastAsia="Times New Roman" w:cs="Times New Roman"/>
+                <w:color w:val="000000"/>
+                <w:kern w:val="0"/>
+                <w:sz w:val="24"/>
+                <w:szCs w:val="24"/>
+                <w:lang w:eastAsia="en-GB"/>
+                <w14:ligatures w14:val="none"/>
               </w:rPr>
             </w:pPr>
             <w:r>
               <w:rPr>
-                <w:rFonts w:ascii="Arial" w:hAnsi="Arial" w:cs="Arial"/>
-                <w:color w:val="666666"/>
-                <w:sz w:val="22"/>
-                <w:szCs w:val="22"/>
-              </w:rPr>
-              <w:t>Date</w:t>
+                <w:rFonts w:eastAsia="Times New Roman" w:cs="Times New Roman"/>
+                <w:color w:val="000000"/>
+                <w:kern w:val="0"/>
+                <w:sz w:val="24"/>
+                <w:szCs w:val="24"/>
+                <w:lang w:eastAsia="en-GB"/>
+                <w14:ligatures w14:val="none"/>
+              </w:rPr>
+              <w:t xml:space="preserve">purchase order number issued by Cheshire to the vendor the intention </w:t>
+            </w:r>
+            <w:r>
+              <w:rPr>
+                <w:rFonts w:eastAsia="Times New Roman" w:cs="Times New Roman"/>
+                <w:color w:val="000000"/>
+                <w:kern w:val="0"/>
+                <w:sz w:val="24"/>
+                <w:szCs w:val="24"/>
+                <w:lang w:eastAsia="en-GB"/>
+                <w14:ligatures w14:val="none"/>
+              </w:rPr>
+              <w:t>to purchase</w:t>
+            </w:r>
+            <w:r>
+              <w:rPr>
+                <w:rFonts w:eastAsia="Times New Roman" w:cs="Times New Roman"/>
+                <w:color w:val="000000"/>
+                <w:kern w:val="0"/>
+                <w:sz w:val="24"/>
+                <w:szCs w:val="24"/>
+                <w:lang w:eastAsia="en-GB"/>
+                <w14:ligatures w14:val="none"/>
+              </w:rPr>
+              <w:t xml:space="preserve"> a certain quantity of goods/services for the negotiated amount</w:t>
             </w:r>
           </w:p>
         </w:tc>
       </w:tr>
       <w:tr>
+        <w:trPr>
+          <w:trHeight w:val="300"/>
+        </w:trPr>
         <w:tc>
           <w:tcPr>
-            <w:tcW w:w="3116" w:type="dxa"/>
+            <w:tcW w:w="1383" w:type="dxa"/>
+            <w:noWrap/>
+            <w:hideMark/>
           </w:tcPr>
           <w:p>
             <w:pPr>
-              <w:pStyle w:val="NormalWeb"/>
-              <w:spacing w:before="0" w:beforeAutospacing="0" w:after="0" w:afterAutospacing="0" w:line="360" w:lineRule="atLeast"/>
-              <w:rPr>
-                <w:rFonts w:ascii="Arial" w:hAnsi="Arial" w:cs="Arial"/>
-                <w:color w:val="666666"/>
-                <w:sz w:val="22"/>
-                <w:szCs w:val="22"/>
+              <w:spacing w:before="0" w:after="0" w:line="240" w:lineRule="auto"/>
+              <w:contextualSpacing w:val="0"/>
+              <w:rPr>
+                <w:rFonts w:eastAsia="Times New Roman" w:cs="Times New Roman"/>
+                <w:color w:val="000000"/>
+                <w:kern w:val="0"/>
+                <w:sz w:val="24"/>
+                <w:szCs w:val="24"/>
+                <w:lang w:eastAsia="en-GB"/>
+                <w14:ligatures w14:val="none"/>
               </w:rPr>
             </w:pPr>
             <w:r>
               <w:rPr>
-                <w:rFonts w:ascii="Arial" w:hAnsi="Arial" w:cs="Arial"/>
-                <w:color w:val="666666"/>
-                <w:sz w:val="22"/>
-                <w:szCs w:val="22"/>
-              </w:rPr>
-              <w:t xml:space="preserve">Internal number </w:t>
+                <w:rFonts w:eastAsia="Times New Roman" w:cs="Times New Roman"/>
+                <w:color w:val="000000"/>
+                <w:kern w:val="0"/>
+                <w:sz w:val="24"/>
+                <w:szCs w:val="24"/>
+                <w:lang w:eastAsia="en-GB"/>
+                <w14:ligatures w14:val="none"/>
+              </w:rPr>
+              <w:t>Invoice Date</w:t>
             </w:r>
           </w:p>
         </w:tc>
         <w:tc>
           <w:tcPr>
-            <w:tcW w:w="3117" w:type="dxa"/>
+            <w:tcW w:w="1383" w:type="dxa"/>
+            <w:noWrap/>
+            <w:hideMark/>
           </w:tcPr>
           <w:p>
             <w:pPr>
-              <w:pStyle w:val="NormalWeb"/>
-              <w:spacing w:before="0" w:beforeAutospacing="0" w:after="0" w:afterAutospacing="0" w:line="360" w:lineRule="atLeast"/>
-              <w:rPr>
-                <w:rFonts w:ascii="Arial" w:hAnsi="Arial" w:cs="Arial"/>
-                <w:color w:val="666666"/>
-                <w:sz w:val="22"/>
-                <w:szCs w:val="22"/>
+              <w:spacing w:before="0" w:after="0" w:line="240" w:lineRule="auto"/>
+              <w:contextualSpacing w:val="0"/>
+              <w:rPr>
+                <w:rFonts w:eastAsia="Times New Roman" w:cs="Times New Roman"/>
+                <w:color w:val="000000"/>
+                <w:kern w:val="0"/>
+                <w:sz w:val="24"/>
+                <w:szCs w:val="24"/>
+                <w:lang w:eastAsia="en-GB"/>
+                <w14:ligatures w14:val="none"/>
               </w:rPr>
             </w:pPr>
             <w:r>
               <w:rPr>
-                <w:rFonts w:ascii="Arial" w:hAnsi="Arial" w:cs="Arial"/>
-                <w:color w:val="666666"/>
-                <w:sz w:val="22"/>
-                <w:szCs w:val="22"/>
-              </w:rPr>
-              <w:t>Company supplied number</w:t>
-            </w:r>
-            <w:r>
-              <w:rPr>
-                <w:rFonts w:ascii="Arial" w:hAnsi="Arial" w:cs="Arial"/>
-                <w:color w:val="666666"/>
-                <w:sz w:val="22"/>
-                <w:szCs w:val="22"/>
-              </w:rPr>
-              <w:t>/name to Vendor  (i.e. buyer name /purchase order</w:t>
+                <w:rFonts w:eastAsia="Times New Roman" w:cs="Times New Roman"/>
+                <w:color w:val="000000"/>
+                <w:kern w:val="0"/>
+                <w:sz w:val="24"/>
+                <w:szCs w:val="24"/>
+                <w:lang w:eastAsia="en-GB"/>
+                <w14:ligatures w14:val="none"/>
+              </w:rPr>
+              <w:t>date</w:t>
             </w:r>
           </w:p>
         </w:tc>
         <w:tc>
           <w:tcPr>
-            <w:tcW w:w="3117" w:type="dxa"/>
+            <w:tcW w:w="6594" w:type="dxa"/>
+            <w:noWrap/>
+            <w:hideMark/>
           </w:tcPr>
           <w:p>
             <w:pPr>
-              <w:pStyle w:val="NormalWeb"/>
-              <w:spacing w:before="0" w:beforeAutospacing="0" w:after="0" w:afterAutospacing="0" w:line="360" w:lineRule="atLeast"/>
-              <w:rPr>
-                <w:rFonts w:ascii="Arial" w:hAnsi="Arial" w:cs="Arial"/>
-                <w:color w:val="666666"/>
-                <w:sz w:val="22"/>
-                <w:szCs w:val="22"/>
+              <w:spacing w:before="0" w:after="0" w:line="240" w:lineRule="auto"/>
+              <w:contextualSpacing w:val="0"/>
+              <w:rPr>
+                <w:rFonts w:eastAsia="Times New Roman" w:cs="Times New Roman"/>
+                <w:color w:val="000000"/>
+                <w:kern w:val="0"/>
+                <w:sz w:val="24"/>
+                <w:szCs w:val="24"/>
+                <w:lang w:eastAsia="en-GB"/>
+                <w14:ligatures w14:val="none"/>
               </w:rPr>
             </w:pPr>
             <w:r>
               <w:rPr>
-                <w:rFonts w:ascii="Arial" w:hAnsi="Arial" w:cs="Arial"/>
-                <w:color w:val="666666"/>
-                <w:sz w:val="22"/>
-                <w:szCs w:val="22"/>
-              </w:rPr>
-              <w:t>VarChar(50)</w:t>
+                <w:rFonts w:eastAsia="Times New Roman" w:cs="Times New Roman"/>
+                <w:color w:val="000000"/>
+                <w:kern w:val="0"/>
+                <w:sz w:val="24"/>
+                <w:szCs w:val="24"/>
+                <w:lang w:eastAsia="en-GB"/>
+                <w14:ligatures w14:val="none"/>
+              </w:rPr>
+              <w:t>Date the vendor sold the service to Cheshire</w:t>
             </w:r>
           </w:p>
         </w:tc>
       </w:tr>
       <w:tr>
+        <w:trPr>
+          <w:trHeight w:val="300"/>
+        </w:trPr>
         <w:tc>
           <w:tcPr>
-            <w:tcW w:w="3116" w:type="dxa"/>
+            <w:tcW w:w="1383" w:type="dxa"/>
+            <w:noWrap/>
+            <w:hideMark/>
           </w:tcPr>
           <w:p>
             <w:pPr>
-              <w:pStyle w:val="NormalWeb"/>
-              <w:spacing w:before="0" w:beforeAutospacing="0" w:after="0" w:afterAutospacing="0" w:line="360" w:lineRule="atLeast"/>
-              <w:rPr>
-                <w:rFonts w:ascii="Arial" w:hAnsi="Arial" w:cs="Arial"/>
-                <w:color w:val="666666"/>
-                <w:sz w:val="22"/>
-                <w:szCs w:val="22"/>
+              <w:spacing w:before="0" w:after="0" w:line="240" w:lineRule="auto"/>
+              <w:contextualSpacing w:val="0"/>
+              <w:rPr>
+                <w:rFonts w:eastAsia="Times New Roman" w:cs="Times New Roman"/>
+                <w:color w:val="000000"/>
+                <w:kern w:val="0"/>
+                <w:sz w:val="24"/>
+                <w:szCs w:val="24"/>
+                <w:lang w:eastAsia="en-GB"/>
+                <w14:ligatures w14:val="none"/>
               </w:rPr>
             </w:pPr>
             <w:r>
               <w:rPr>
-                <w:rFonts w:ascii="Arial" w:hAnsi="Arial" w:cs="Arial"/>
-                <w:color w:val="666666"/>
-                <w:sz w:val="22"/>
-                <w:szCs w:val="22"/>
-              </w:rPr>
-              <w:t xml:space="preserve">Unit Cost </w:t>
+                <w:rFonts w:eastAsia="Times New Roman" w:cs="Times New Roman"/>
+                <w:color w:val="000000"/>
+                <w:kern w:val="0"/>
+                <w:sz w:val="24"/>
+                <w:szCs w:val="24"/>
+                <w:lang w:eastAsia="en-GB"/>
+                <w14:ligatures w14:val="none"/>
+              </w:rPr>
+              <w:t>Invoice#</w:t>
             </w:r>
           </w:p>
         </w:tc>
         <w:tc>
           <w:tcPr>
-            <w:tcW w:w="3117" w:type="dxa"/>
+            <w:tcW w:w="1383" w:type="dxa"/>
+            <w:noWrap/>
+            <w:hideMark/>
           </w:tcPr>
           <w:p>
             <w:pPr>
-              <w:pStyle w:val="NormalWeb"/>
-              <w:spacing w:before="0" w:beforeAutospacing="0" w:after="0" w:afterAutospacing="0" w:line="360" w:lineRule="atLeast"/>
-              <w:rPr>
-                <w:rFonts w:ascii="Arial" w:hAnsi="Arial" w:cs="Arial"/>
-                <w:color w:val="666666"/>
-                <w:sz w:val="22"/>
-                <w:szCs w:val="22"/>
+              <w:spacing w:before="0" w:after="0" w:line="240" w:lineRule="auto"/>
+              <w:contextualSpacing w:val="0"/>
+              <w:rPr>
+                <w:rFonts w:eastAsia="Times New Roman" w:cs="Times New Roman"/>
+                <w:color w:val="000000"/>
+                <w:kern w:val="0"/>
+                <w:sz w:val="24"/>
+                <w:szCs w:val="24"/>
+                <w:lang w:eastAsia="en-GB"/>
+                <w14:ligatures w14:val="none"/>
               </w:rPr>
             </w:pPr>
             <w:r>
               <w:rPr>
-                <w:rFonts w:ascii="Arial" w:hAnsi="Arial" w:cs="Arial"/>
-                <w:color w:val="666666"/>
-                <w:sz w:val="22"/>
-                <w:szCs w:val="22"/>
-              </w:rPr>
-              <w:t xml:space="preserve">Cost of good/service </w:t>
+                <w:rFonts w:eastAsia="Times New Roman" w:cs="Times New Roman"/>
+                <w:color w:val="000000"/>
+                <w:kern w:val="0"/>
+                <w:sz w:val="24"/>
+                <w:szCs w:val="24"/>
+                <w:lang w:eastAsia="en-GB"/>
+                <w14:ligatures w14:val="none"/>
+              </w:rPr>
+              <w:t>Text</w:t>
             </w:r>
           </w:p>
         </w:tc>
         <w:tc>
           <w:tcPr>
-            <w:tcW w:w="3117" w:type="dxa"/>
+            <w:tcW w:w="6594" w:type="dxa"/>
+            <w:noWrap/>
+            <w:hideMark/>
           </w:tcPr>
           <w:p>
             <w:pPr>
-              <w:pStyle w:val="NormalWeb"/>
-              <w:spacing w:before="0" w:beforeAutospacing="0" w:after="0" w:afterAutospacing="0" w:line="360" w:lineRule="atLeast"/>
-              <w:rPr>
-                <w:rFonts w:ascii="Arial" w:hAnsi="Arial" w:cs="Arial"/>
-                <w:color w:val="666666"/>
-                <w:sz w:val="22"/>
-                <w:szCs w:val="22"/>
+              <w:spacing w:before="0" w:after="0" w:line="240" w:lineRule="auto"/>
+              <w:contextualSpacing w:val="0"/>
+              <w:rPr>
+                <w:rFonts w:eastAsia="Times New Roman" w:cs="Times New Roman"/>
+                <w:color w:val="000000"/>
+                <w:kern w:val="0"/>
+                <w:sz w:val="24"/>
+                <w:szCs w:val="24"/>
+                <w:lang w:eastAsia="en-GB"/>
+                <w14:ligatures w14:val="none"/>
               </w:rPr>
             </w:pPr>
             <w:r>
               <w:rPr>
-                <w:rFonts w:ascii="Arial" w:hAnsi="Arial" w:cs="Arial"/>
-                <w:color w:val="666666"/>
-                <w:sz w:val="22"/>
-                <w:szCs w:val="22"/>
-              </w:rPr>
-              <w:t>Decimal (2)</w:t>
+                <w:rFonts w:eastAsia="Times New Roman" w:cs="Times New Roman"/>
+                <w:color w:val="000000"/>
+                <w:kern w:val="0"/>
+                <w:sz w:val="24"/>
+                <w:szCs w:val="24"/>
+                <w:lang w:eastAsia="en-GB"/>
+                <w14:ligatures w14:val="none"/>
+              </w:rPr>
+              <w:t xml:space="preserve">invoice number </w:t>
+            </w:r>
+            <w:r>
+              <w:rPr>
+                <w:rFonts w:eastAsia="Times New Roman" w:cs="Times New Roman"/>
+                <w:color w:val="000000"/>
+                <w:kern w:val="0"/>
+                <w:sz w:val="24"/>
+                <w:szCs w:val="24"/>
+                <w:lang w:eastAsia="en-GB"/>
+                <w14:ligatures w14:val="none"/>
+              </w:rPr>
+              <w:t>issued</w:t>
+            </w:r>
+            <w:r>
+              <w:rPr>
+                <w:rFonts w:eastAsia="Times New Roman" w:cs="Times New Roman"/>
+                <w:color w:val="000000"/>
+                <w:kern w:val="0"/>
+                <w:sz w:val="24"/>
+                <w:szCs w:val="24"/>
+                <w:lang w:eastAsia="en-GB"/>
+                <w14:ligatures w14:val="none"/>
+              </w:rPr>
+              <w:t xml:space="preserve"> by the vendor to identify the transaction</w:t>
+            </w:r>
+          </w:p>
+        </w:tc>
+      </w:tr>
+      <w:tr>
+        <w:trPr>
+          <w:trHeight w:val="300"/>
+        </w:trPr>
+        <w:tc>
+          <w:tcPr>
+            <w:tcW w:w="1383" w:type="dxa"/>
+            <w:noWrap/>
+            <w:hideMark/>
+          </w:tcPr>
+          <w:p>
+            <w:pPr>
+              <w:spacing w:before="0" w:after="0" w:line="240" w:lineRule="auto"/>
+              <w:contextualSpacing w:val="0"/>
+              <w:rPr>
+                <w:rFonts w:eastAsia="Times New Roman" w:cs="Times New Roman"/>
+                <w:color w:val="000000"/>
+                <w:kern w:val="0"/>
+                <w:sz w:val="24"/>
+                <w:szCs w:val="24"/>
+                <w:lang w:eastAsia="en-GB"/>
+                <w14:ligatures w14:val="none"/>
+              </w:rPr>
+            </w:pPr>
+            <w:r>
+              <w:rPr>
+                <w:rFonts w:eastAsia="Times New Roman" w:cs="Times New Roman"/>
+                <w:color w:val="000000"/>
+                <w:kern w:val="0"/>
+                <w:sz w:val="24"/>
+                <w:szCs w:val="24"/>
+                <w:lang w:eastAsia="en-GB"/>
+                <w14:ligatures w14:val="none"/>
+              </w:rPr>
+              <w:t xml:space="preserve"> total Invoice Amt </w:t>
+            </w:r>
+          </w:p>
+        </w:tc>
+        <w:tc>
+          <w:tcPr>
+            <w:tcW w:w="1383" w:type="dxa"/>
+            <w:noWrap/>
+            <w:hideMark/>
+          </w:tcPr>
+          <w:p>
+            <w:pPr>
+              <w:spacing w:before="0" w:after="0" w:line="240" w:lineRule="auto"/>
+              <w:contextualSpacing w:val="0"/>
+              <w:rPr>
+                <w:rFonts w:eastAsia="Times New Roman" w:cs="Times New Roman"/>
+                <w:color w:val="000000"/>
+                <w:kern w:val="0"/>
+                <w:sz w:val="24"/>
+                <w:szCs w:val="24"/>
+                <w:lang w:eastAsia="en-GB"/>
+                <w14:ligatures w14:val="none"/>
+              </w:rPr>
+            </w:pPr>
+            <w:r>
+              <w:rPr>
+                <w:rFonts w:eastAsia="Times New Roman" w:cs="Times New Roman"/>
+                <w:color w:val="000000"/>
+                <w:kern w:val="0"/>
+                <w:sz w:val="24"/>
+                <w:szCs w:val="24"/>
+                <w:lang w:eastAsia="en-GB"/>
+                <w14:ligatures w14:val="none"/>
+              </w:rPr>
+              <w:t>currency</w:t>
+            </w:r>
+          </w:p>
+        </w:tc>
+        <w:tc>
+          <w:tcPr>
+            <w:tcW w:w="6594" w:type="dxa"/>
+            <w:noWrap/>
+            <w:hideMark/>
+          </w:tcPr>
+          <w:p>
+            <w:pPr>
+              <w:spacing w:before="0" w:after="0" w:line="240" w:lineRule="auto"/>
+              <w:contextualSpacing w:val="0"/>
+              <w:rPr>
+                <w:rFonts w:eastAsia="Times New Roman" w:cs="Times New Roman"/>
+                <w:color w:val="000000"/>
+                <w:kern w:val="0"/>
+                <w:sz w:val="24"/>
+                <w:szCs w:val="24"/>
+                <w:lang w:eastAsia="en-GB"/>
+                <w14:ligatures w14:val="none"/>
+              </w:rPr>
+            </w:pPr>
+            <w:r>
+              <w:rPr>
+                <w:rFonts w:eastAsia="Times New Roman" w:cs="Times New Roman"/>
+                <w:color w:val="000000"/>
+                <w:kern w:val="0"/>
+                <w:sz w:val="24"/>
+                <w:szCs w:val="24"/>
+                <w:lang w:eastAsia="en-GB"/>
+                <w14:ligatures w14:val="none"/>
+              </w:rPr>
+              <w:t>total amount the vendor expects to be paid</w:t>
+            </w:r>
+            <w:r>
+              <w:rPr>
+                <w:rFonts w:eastAsia="Times New Roman" w:cs="Times New Roman"/>
+                <w:color w:val="000000"/>
+                <w:kern w:val="0"/>
+                <w:sz w:val="24"/>
+                <w:szCs w:val="24"/>
+                <w:lang w:eastAsia="en-GB"/>
+                <w14:ligatures w14:val="none"/>
+              </w:rPr>
+              <w:t xml:space="preserve"> </w:t>
+            </w:r>
+            <w:r>
+              <w:rPr>
+                <w:rFonts w:eastAsia="Times New Roman" w:cs="Times New Roman"/>
+                <w:color w:val="000000"/>
+                <w:kern w:val="0"/>
+                <w:sz w:val="24"/>
+                <w:szCs w:val="24"/>
+                <w:lang w:eastAsia="en-GB"/>
+                <w14:ligatures w14:val="none"/>
+              </w:rPr>
+              <w:t xml:space="preserve">per </w:t>
+            </w:r>
+            <w:r>
+              <w:rPr>
+                <w:rFonts w:eastAsia="Times New Roman" w:cs="Times New Roman"/>
+                <w:color w:val="000000"/>
+                <w:kern w:val="0"/>
+                <w:sz w:val="24"/>
+                <w:szCs w:val="24"/>
+                <w:lang w:eastAsia="en-GB"/>
+                <w14:ligatures w14:val="none"/>
+              </w:rPr>
+              <w:t>invoice</w:t>
+            </w:r>
+            <w:r>
+              <w:rPr>
+                <w:rFonts w:eastAsia="Times New Roman" w:cs="Times New Roman"/>
+                <w:color w:val="000000"/>
+                <w:kern w:val="0"/>
+                <w:sz w:val="24"/>
+                <w:szCs w:val="24"/>
+                <w:lang w:eastAsia="en-GB"/>
+                <w14:ligatures w14:val="none"/>
+              </w:rPr>
+              <w:t xml:space="preserve"> number </w:t>
+            </w:r>
+          </w:p>
+        </w:tc>
+      </w:tr>
+      <w:tr>
+        <w:trPr>
+          <w:trHeight w:val="300"/>
+        </w:trPr>
+        <w:tc>
+          <w:tcPr>
+            <w:tcW w:w="1383" w:type="dxa"/>
+            <w:noWrap/>
+            <w:hideMark/>
+          </w:tcPr>
+          <w:p>
+            <w:pPr>
+              <w:spacing w:before="0" w:after="0" w:line="240" w:lineRule="auto"/>
+              <w:contextualSpacing w:val="0"/>
+              <w:rPr>
+                <w:rFonts w:eastAsia="Times New Roman" w:cs="Times New Roman"/>
+                <w:color w:val="000000"/>
+                <w:kern w:val="0"/>
+                <w:sz w:val="24"/>
+                <w:szCs w:val="24"/>
+                <w:lang w:eastAsia="en-GB"/>
+                <w14:ligatures w14:val="none"/>
+              </w:rPr>
+            </w:pPr>
+            <w:r>
+              <w:rPr>
+                <w:rFonts w:eastAsia="Times New Roman" w:cs="Times New Roman"/>
+                <w:color w:val="000000"/>
+                <w:kern w:val="0"/>
+                <w:sz w:val="24"/>
+                <w:szCs w:val="24"/>
+                <w:lang w:eastAsia="en-GB"/>
+                <w14:ligatures w14:val="none"/>
+              </w:rPr>
+              <w:t>TRS</w:t>
+            </w:r>
+          </w:p>
+        </w:tc>
+        <w:tc>
+          <w:tcPr>
+            <w:tcW w:w="1383" w:type="dxa"/>
+            <w:noWrap/>
+            <w:hideMark/>
+          </w:tcPr>
+          <w:p>
+            <w:pPr>
+              <w:spacing w:before="0" w:after="0" w:line="240" w:lineRule="auto"/>
+              <w:contextualSpacing w:val="0"/>
+              <w:rPr>
+                <w:rFonts w:eastAsia="Times New Roman" w:cs="Times New Roman"/>
+                <w:color w:val="000000"/>
+                <w:kern w:val="0"/>
+                <w:sz w:val="24"/>
+                <w:szCs w:val="24"/>
+                <w:lang w:eastAsia="en-GB"/>
+                <w14:ligatures w14:val="none"/>
+              </w:rPr>
+            </w:pPr>
+            <w:r>
+              <w:rPr>
+                <w:rFonts w:eastAsia="Times New Roman" w:cs="Times New Roman"/>
+                <w:color w:val="000000"/>
+                <w:kern w:val="0"/>
+                <w:sz w:val="24"/>
+                <w:szCs w:val="24"/>
+                <w:lang w:eastAsia="en-GB"/>
+                <w14:ligatures w14:val="none"/>
+              </w:rPr>
+              <w:t>Text</w:t>
+            </w:r>
+          </w:p>
+        </w:tc>
+        <w:tc>
+          <w:tcPr>
+            <w:tcW w:w="6594" w:type="dxa"/>
+            <w:noWrap/>
+            <w:hideMark/>
+          </w:tcPr>
+          <w:p>
+            <w:pPr>
+              <w:spacing w:before="0" w:after="0" w:line="240" w:lineRule="auto"/>
+              <w:contextualSpacing w:val="0"/>
+              <w:rPr>
+                <w:rFonts w:eastAsia="Times New Roman" w:cs="Times New Roman"/>
+                <w:color w:val="000000"/>
+                <w:kern w:val="0"/>
+                <w:sz w:val="24"/>
+                <w:szCs w:val="24"/>
+                <w:lang w:eastAsia="en-GB"/>
+                <w14:ligatures w14:val="none"/>
+              </w:rPr>
+            </w:pPr>
+            <w:r>
+              <w:rPr>
+                <w:rFonts w:eastAsia="Times New Roman" w:cs="Times New Roman"/>
+                <w:color w:val="000000"/>
+                <w:kern w:val="0"/>
+                <w:sz w:val="24"/>
+                <w:szCs w:val="24"/>
+                <w:lang w:eastAsia="en-GB"/>
+                <w14:ligatures w14:val="none"/>
+              </w:rPr>
+              <w:t xml:space="preserve">project number </w:t>
+            </w:r>
+          </w:p>
+        </w:tc>
+      </w:tr>
+      <w:tr>
+        <w:trPr>
+          <w:trHeight w:val="300"/>
+        </w:trPr>
+        <w:tc>
+          <w:tcPr>
+            <w:tcW w:w="1383" w:type="dxa"/>
+            <w:noWrap/>
+            <w:hideMark/>
+          </w:tcPr>
+          <w:p>
+            <w:pPr>
+              <w:spacing w:before="0" w:after="0" w:line="240" w:lineRule="auto"/>
+              <w:contextualSpacing w:val="0"/>
+              <w:rPr>
+                <w:rFonts w:eastAsia="Times New Roman" w:cs="Times New Roman"/>
+                <w:color w:val="000000"/>
+                <w:kern w:val="0"/>
+                <w:sz w:val="24"/>
+                <w:szCs w:val="24"/>
+                <w:lang w:eastAsia="en-GB"/>
+                <w14:ligatures w14:val="none"/>
+              </w:rPr>
+            </w:pPr>
+            <w:proofErr w:type="spellStart"/>
+            <w:r>
+              <w:rPr>
+                <w:rFonts w:eastAsia="Times New Roman" w:cs="Times New Roman"/>
+                <w:color w:val="000000"/>
+                <w:kern w:val="0"/>
+                <w:sz w:val="24"/>
+                <w:szCs w:val="24"/>
+                <w:lang w:eastAsia="en-GB"/>
+                <w14:ligatures w14:val="none"/>
+              </w:rPr>
+              <w:t>Project2</w:t>
+            </w:r>
+            <w:proofErr w:type="spellEnd"/>
+          </w:p>
+        </w:tc>
+        <w:tc>
+          <w:tcPr>
+            <w:tcW w:w="1383" w:type="dxa"/>
+            <w:noWrap/>
+            <w:hideMark/>
+          </w:tcPr>
+          <w:p>
+            <w:pPr>
+              <w:spacing w:before="0" w:after="0" w:line="240" w:lineRule="auto"/>
+              <w:contextualSpacing w:val="0"/>
+              <w:rPr>
+                <w:rFonts w:eastAsia="Times New Roman" w:cs="Times New Roman"/>
+                <w:color w:val="000000"/>
+                <w:kern w:val="0"/>
+                <w:sz w:val="24"/>
+                <w:szCs w:val="24"/>
+                <w:lang w:eastAsia="en-GB"/>
+                <w14:ligatures w14:val="none"/>
+              </w:rPr>
+            </w:pPr>
+            <w:r>
+              <w:rPr>
+                <w:rFonts w:eastAsia="Times New Roman" w:cs="Times New Roman"/>
+                <w:color w:val="000000"/>
+                <w:kern w:val="0"/>
+                <w:sz w:val="24"/>
+                <w:szCs w:val="24"/>
+                <w:lang w:eastAsia="en-GB"/>
+                <w14:ligatures w14:val="none"/>
+              </w:rPr>
+              <w:t>Text</w:t>
+            </w:r>
+          </w:p>
+        </w:tc>
+        <w:tc>
+          <w:tcPr>
+            <w:tcW w:w="6594" w:type="dxa"/>
+            <w:noWrap/>
+            <w:hideMark/>
+          </w:tcPr>
+          <w:p>
+            <w:pPr>
+              <w:spacing w:before="0" w:after="0" w:line="240" w:lineRule="auto"/>
+              <w:contextualSpacing w:val="0"/>
+              <w:rPr>
+                <w:rFonts w:eastAsia="Times New Roman" w:cs="Times New Roman"/>
+                <w:color w:val="000000"/>
+                <w:kern w:val="0"/>
+                <w:sz w:val="24"/>
+                <w:szCs w:val="24"/>
+                <w:lang w:eastAsia="en-GB"/>
+                <w14:ligatures w14:val="none"/>
+              </w:rPr>
+            </w:pPr>
+            <w:r>
+              <w:rPr>
+                <w:rFonts w:eastAsia="Times New Roman" w:cs="Times New Roman"/>
+                <w:color w:val="000000"/>
+                <w:kern w:val="0"/>
+                <w:sz w:val="24"/>
+                <w:szCs w:val="24"/>
+                <w:lang w:eastAsia="en-GB"/>
+                <w14:ligatures w14:val="none"/>
+              </w:rPr>
+              <w:t>Description of project</w:t>
+            </w:r>
+          </w:p>
+        </w:tc>
+      </w:tr>
+      <w:tr>
+        <w:trPr>
+          <w:trHeight w:val="300"/>
+        </w:trPr>
+        <w:tc>
+          <w:tcPr>
+            <w:tcW w:w="1383" w:type="dxa"/>
+            <w:noWrap/>
+            <w:hideMark/>
+          </w:tcPr>
+          <w:p>
+            <w:pPr>
+              <w:spacing w:before="0" w:after="0" w:line="240" w:lineRule="auto"/>
+              <w:contextualSpacing w:val="0"/>
+              <w:rPr>
+                <w:rFonts w:eastAsia="Times New Roman" w:cs="Times New Roman"/>
+                <w:color w:val="000000"/>
+                <w:kern w:val="0"/>
+                <w:sz w:val="24"/>
+                <w:szCs w:val="24"/>
+                <w:lang w:eastAsia="en-GB"/>
+                <w14:ligatures w14:val="none"/>
+              </w:rPr>
+            </w:pPr>
+            <w:r>
+              <w:rPr>
+                <w:rFonts w:eastAsia="Times New Roman" w:cs="Times New Roman"/>
+                <w:color w:val="000000"/>
+                <w:kern w:val="0"/>
+                <w:sz w:val="24"/>
+                <w:szCs w:val="24"/>
+                <w:lang w:eastAsia="en-GB"/>
+                <w14:ligatures w14:val="none"/>
+              </w:rPr>
+              <w:t xml:space="preserve"> Amount </w:t>
+            </w:r>
+          </w:p>
+        </w:tc>
+        <w:tc>
+          <w:tcPr>
+            <w:tcW w:w="1383" w:type="dxa"/>
+            <w:noWrap/>
+            <w:hideMark/>
+          </w:tcPr>
+          <w:p>
+            <w:pPr>
+              <w:spacing w:before="0" w:after="0" w:line="240" w:lineRule="auto"/>
+              <w:contextualSpacing w:val="0"/>
+              <w:rPr>
+                <w:rFonts w:eastAsia="Times New Roman" w:cs="Times New Roman"/>
+                <w:color w:val="000000"/>
+                <w:kern w:val="0"/>
+                <w:sz w:val="24"/>
+                <w:szCs w:val="24"/>
+                <w:lang w:eastAsia="en-GB"/>
+                <w14:ligatures w14:val="none"/>
+              </w:rPr>
+            </w:pPr>
+            <w:r>
+              <w:rPr>
+                <w:rFonts w:eastAsia="Times New Roman" w:cs="Times New Roman"/>
+                <w:color w:val="000000"/>
+                <w:kern w:val="0"/>
+                <w:sz w:val="24"/>
+                <w:szCs w:val="24"/>
+                <w:lang w:eastAsia="en-GB"/>
+                <w14:ligatures w14:val="none"/>
+              </w:rPr>
+              <w:t>Currency</w:t>
+            </w:r>
+          </w:p>
+        </w:tc>
+        <w:tc>
+          <w:tcPr>
+            <w:tcW w:w="6594" w:type="dxa"/>
+            <w:noWrap/>
+            <w:hideMark/>
+          </w:tcPr>
+          <w:p>
+            <w:pPr>
+              <w:spacing w:before="0" w:after="0" w:line="240" w:lineRule="auto"/>
+              <w:contextualSpacing w:val="0"/>
+              <w:rPr>
+                <w:rFonts w:eastAsia="Times New Roman" w:cs="Times New Roman"/>
+                <w:color w:val="000000"/>
+                <w:kern w:val="0"/>
+                <w:sz w:val="24"/>
+                <w:szCs w:val="24"/>
+                <w:lang w:eastAsia="en-GB"/>
+                <w14:ligatures w14:val="none"/>
+              </w:rPr>
+            </w:pPr>
+            <w:r>
+              <w:rPr>
+                <w:rFonts w:eastAsia="Times New Roman" w:cs="Times New Roman"/>
+                <w:color w:val="000000"/>
+                <w:kern w:val="0"/>
+                <w:sz w:val="24"/>
+                <w:szCs w:val="24"/>
+                <w:lang w:eastAsia="en-GB"/>
+                <w14:ligatures w14:val="none"/>
+              </w:rPr>
+              <w:t xml:space="preserve">Amount of the </w:t>
+            </w:r>
+            <w:r>
+              <w:rPr>
+                <w:rFonts w:eastAsia="Times New Roman" w:cs="Times New Roman"/>
+                <w:color w:val="000000"/>
+                <w:kern w:val="0"/>
+                <w:sz w:val="24"/>
+                <w:szCs w:val="24"/>
+                <w:lang w:eastAsia="en-GB"/>
+                <w14:ligatures w14:val="none"/>
+              </w:rPr>
+              <w:t>individual</w:t>
+            </w:r>
+            <w:r>
+              <w:rPr>
+                <w:rFonts w:eastAsia="Times New Roman" w:cs="Times New Roman"/>
+                <w:color w:val="000000"/>
+                <w:kern w:val="0"/>
+                <w:sz w:val="24"/>
+                <w:szCs w:val="24"/>
+                <w:lang w:eastAsia="en-GB"/>
+                <w14:ligatures w14:val="none"/>
+              </w:rPr>
+              <w:t xml:space="preserve"> service or line item on the invoice</w:t>
+            </w:r>
+          </w:p>
+        </w:tc>
+      </w:tr>
+      <w:tr>
+        <w:trPr>
+          <w:trHeight w:val="300"/>
+        </w:trPr>
+        <w:tc>
+          <w:tcPr>
+            <w:tcW w:w="1383" w:type="dxa"/>
+            <w:noWrap/>
+            <w:hideMark/>
+          </w:tcPr>
+          <w:p>
+            <w:pPr>
+              <w:spacing w:before="0" w:after="0" w:line="240" w:lineRule="auto"/>
+              <w:contextualSpacing w:val="0"/>
+              <w:rPr>
+                <w:rFonts w:eastAsia="Times New Roman" w:cs="Times New Roman"/>
+                <w:color w:val="000000"/>
+                <w:kern w:val="0"/>
+                <w:sz w:val="24"/>
+                <w:szCs w:val="24"/>
+                <w:lang w:eastAsia="en-GB"/>
+                <w14:ligatures w14:val="none"/>
+              </w:rPr>
+            </w:pPr>
+            <w:r>
+              <w:rPr>
+                <w:rFonts w:eastAsia="Times New Roman" w:cs="Times New Roman"/>
+                <w:color w:val="000000"/>
+                <w:kern w:val="0"/>
+                <w:sz w:val="24"/>
+                <w:szCs w:val="24"/>
+                <w:lang w:eastAsia="en-GB"/>
+                <w14:ligatures w14:val="none"/>
+              </w:rPr>
+              <w:t>Cost Centre</w:t>
+            </w:r>
+          </w:p>
+        </w:tc>
+        <w:tc>
+          <w:tcPr>
+            <w:tcW w:w="1383" w:type="dxa"/>
+            <w:noWrap/>
+            <w:hideMark/>
+          </w:tcPr>
+          <w:p>
+            <w:pPr>
+              <w:spacing w:before="0" w:after="0" w:line="240" w:lineRule="auto"/>
+              <w:contextualSpacing w:val="0"/>
+              <w:rPr>
+                <w:rFonts w:eastAsia="Times New Roman" w:cs="Times New Roman"/>
+                <w:color w:val="000000"/>
+                <w:kern w:val="0"/>
+                <w:sz w:val="24"/>
+                <w:szCs w:val="24"/>
+                <w:lang w:eastAsia="en-GB"/>
+                <w14:ligatures w14:val="none"/>
+              </w:rPr>
+            </w:pPr>
+            <w:r>
+              <w:rPr>
+                <w:rFonts w:eastAsia="Times New Roman" w:cs="Times New Roman"/>
+                <w:color w:val="000000"/>
+                <w:kern w:val="0"/>
+                <w:sz w:val="24"/>
+                <w:szCs w:val="24"/>
+                <w:lang w:eastAsia="en-GB"/>
+                <w14:ligatures w14:val="none"/>
+              </w:rPr>
+              <w:t>Text</w:t>
+            </w:r>
+          </w:p>
+        </w:tc>
+        <w:tc>
+          <w:tcPr>
+            <w:tcW w:w="6594" w:type="dxa"/>
+            <w:noWrap/>
+            <w:hideMark/>
+          </w:tcPr>
+          <w:p>
+            <w:pPr>
+              <w:spacing w:before="0" w:after="0" w:line="240" w:lineRule="auto"/>
+              <w:contextualSpacing w:val="0"/>
+              <w:rPr>
+                <w:rFonts w:eastAsia="Times New Roman" w:cs="Times New Roman"/>
+                <w:color w:val="000000"/>
+                <w:kern w:val="0"/>
+                <w:sz w:val="24"/>
+                <w:szCs w:val="24"/>
+                <w:lang w:eastAsia="en-GB"/>
+                <w14:ligatures w14:val="none"/>
+              </w:rPr>
+            </w:pPr>
+            <w:r>
+              <w:rPr>
+                <w:rFonts w:eastAsia="Times New Roman" w:cs="Times New Roman"/>
+                <w:color w:val="000000"/>
+                <w:kern w:val="0"/>
+                <w:sz w:val="24"/>
+                <w:szCs w:val="24"/>
+                <w:lang w:eastAsia="en-GB"/>
+                <w14:ligatures w14:val="none"/>
+              </w:rPr>
+              <w:t>O</w:t>
+            </w:r>
+            <w:r>
+              <w:rPr>
+                <w:rFonts w:eastAsia="Times New Roman" w:cs="Times New Roman"/>
+                <w:color w:val="000000"/>
+                <w:kern w:val="0"/>
+                <w:sz w:val="24"/>
+                <w:szCs w:val="24"/>
+                <w:lang w:eastAsia="en-GB"/>
+                <w14:ligatures w14:val="none"/>
+              </w:rPr>
+              <w:t>rganisational unit</w:t>
+            </w:r>
+            <w:r>
+              <w:rPr>
+                <w:rFonts w:eastAsia="Times New Roman" w:cs="Times New Roman"/>
+                <w:color w:val="000000"/>
+                <w:kern w:val="0"/>
+                <w:sz w:val="24"/>
+                <w:szCs w:val="24"/>
+                <w:lang w:eastAsia="en-GB"/>
+                <w14:ligatures w14:val="none"/>
+              </w:rPr>
+              <w:t xml:space="preserve"> that will pay the invoice</w:t>
+            </w:r>
+            <w:r>
+              <w:rPr>
+                <w:rFonts w:eastAsia="Times New Roman" w:cs="Times New Roman"/>
+                <w:color w:val="000000"/>
+                <w:kern w:val="0"/>
+                <w:sz w:val="24"/>
+                <w:szCs w:val="24"/>
+                <w:lang w:eastAsia="en-GB"/>
+                <w14:ligatures w14:val="none"/>
+              </w:rPr>
+              <w:t xml:space="preserve"> </w:t>
+            </w:r>
+          </w:p>
+        </w:tc>
+      </w:tr>
+      <w:tr>
+        <w:trPr>
+          <w:trHeight w:val="300"/>
+        </w:trPr>
+        <w:tc>
+          <w:tcPr>
+            <w:tcW w:w="1383" w:type="dxa"/>
+            <w:noWrap/>
+            <w:hideMark/>
+          </w:tcPr>
+          <w:p>
+            <w:pPr>
+              <w:spacing w:before="0" w:after="0" w:line="240" w:lineRule="auto"/>
+              <w:contextualSpacing w:val="0"/>
+              <w:rPr>
+                <w:rFonts w:eastAsia="Times New Roman" w:cs="Times New Roman"/>
+                <w:color w:val="000000"/>
+                <w:kern w:val="0"/>
+                <w:sz w:val="24"/>
+                <w:szCs w:val="24"/>
+                <w:lang w:eastAsia="en-GB"/>
+                <w14:ligatures w14:val="none"/>
+              </w:rPr>
+            </w:pPr>
+            <w:r>
+              <w:rPr>
+                <w:rFonts w:eastAsia="Times New Roman" w:cs="Times New Roman"/>
+                <w:color w:val="000000"/>
+                <w:kern w:val="0"/>
+                <w:sz w:val="24"/>
+                <w:szCs w:val="24"/>
+                <w:lang w:eastAsia="en-GB"/>
+                <w14:ligatures w14:val="none"/>
+              </w:rPr>
+              <w:t>Order#</w:t>
+            </w:r>
+          </w:p>
+        </w:tc>
+        <w:tc>
+          <w:tcPr>
+            <w:tcW w:w="1383" w:type="dxa"/>
+            <w:noWrap/>
+            <w:hideMark/>
+          </w:tcPr>
+          <w:p>
+            <w:pPr>
+              <w:spacing w:before="0" w:after="0" w:line="240" w:lineRule="auto"/>
+              <w:contextualSpacing w:val="0"/>
+              <w:rPr>
+                <w:rFonts w:eastAsia="Times New Roman" w:cs="Times New Roman"/>
+                <w:color w:val="000000"/>
+                <w:kern w:val="0"/>
+                <w:sz w:val="24"/>
+                <w:szCs w:val="24"/>
+                <w:lang w:eastAsia="en-GB"/>
+                <w14:ligatures w14:val="none"/>
+              </w:rPr>
+            </w:pPr>
+            <w:r>
+              <w:rPr>
+                <w:rFonts w:eastAsia="Times New Roman" w:cs="Times New Roman"/>
+                <w:color w:val="000000"/>
+                <w:kern w:val="0"/>
+                <w:sz w:val="24"/>
+                <w:szCs w:val="24"/>
+                <w:lang w:eastAsia="en-GB"/>
+                <w14:ligatures w14:val="none"/>
+              </w:rPr>
+              <w:t>Text</w:t>
+            </w:r>
+          </w:p>
+        </w:tc>
+        <w:tc>
+          <w:tcPr>
+            <w:tcW w:w="6594" w:type="dxa"/>
+            <w:noWrap/>
+            <w:hideMark/>
+          </w:tcPr>
+          <w:p>
+            <w:pPr>
+              <w:spacing w:before="0" w:after="0" w:line="240" w:lineRule="auto"/>
+              <w:contextualSpacing w:val="0"/>
+              <w:rPr>
+                <w:rFonts w:eastAsia="Times New Roman" w:cs="Times New Roman"/>
+                <w:color w:val="000000"/>
+                <w:kern w:val="0"/>
+                <w:sz w:val="24"/>
+                <w:szCs w:val="24"/>
+                <w:lang w:eastAsia="en-GB"/>
+                <w14:ligatures w14:val="none"/>
+              </w:rPr>
+            </w:pPr>
+            <w:r>
+              <w:rPr>
+                <w:rFonts w:eastAsia="Times New Roman" w:cs="Times New Roman"/>
+                <w:color w:val="000000"/>
+                <w:kern w:val="0"/>
+                <w:sz w:val="24"/>
+                <w:szCs w:val="24"/>
+                <w:lang w:eastAsia="en-GB"/>
+                <w14:ligatures w14:val="none"/>
+              </w:rPr>
+              <w:t xml:space="preserve">Cheshire </w:t>
+            </w:r>
+            <w:r>
+              <w:rPr>
+                <w:rFonts w:eastAsia="Times New Roman" w:cs="Times New Roman"/>
+                <w:color w:val="000000"/>
+                <w:kern w:val="0"/>
+                <w:sz w:val="24"/>
+                <w:szCs w:val="24"/>
+                <w:lang w:eastAsia="en-GB"/>
+                <w14:ligatures w14:val="none"/>
+              </w:rPr>
+              <w:t>number</w:t>
+            </w:r>
+            <w:r>
+              <w:rPr>
+                <w:rFonts w:eastAsia="Times New Roman" w:cs="Times New Roman"/>
+                <w:color w:val="000000"/>
+                <w:kern w:val="0"/>
+                <w:sz w:val="24"/>
+                <w:szCs w:val="24"/>
+                <w:lang w:eastAsia="en-GB"/>
+                <w14:ligatures w14:val="none"/>
+              </w:rPr>
+              <w:t xml:space="preserve"> </w:t>
+            </w:r>
+            <w:proofErr w:type="gramStart"/>
+            <w:r>
+              <w:rPr>
+                <w:rFonts w:eastAsia="Times New Roman" w:cs="Times New Roman"/>
+                <w:color w:val="000000"/>
+                <w:kern w:val="0"/>
+                <w:sz w:val="24"/>
+                <w:szCs w:val="24"/>
+                <w:lang w:eastAsia="en-GB"/>
+                <w14:ligatures w14:val="none"/>
+              </w:rPr>
+              <w:t xml:space="preserve">used </w:t>
+            </w:r>
+            <w:r>
+              <w:rPr>
+                <w:rFonts w:eastAsia="Times New Roman" w:cs="Times New Roman"/>
+                <w:color w:val="000000"/>
+                <w:kern w:val="0"/>
+                <w:sz w:val="24"/>
+                <w:szCs w:val="24"/>
+                <w:lang w:eastAsia="en-GB"/>
+                <w14:ligatures w14:val="none"/>
+              </w:rPr>
+              <w:t xml:space="preserve"> to</w:t>
+            </w:r>
+            <w:proofErr w:type="gramEnd"/>
+            <w:r>
+              <w:rPr>
+                <w:rFonts w:eastAsia="Times New Roman" w:cs="Times New Roman"/>
+                <w:color w:val="000000"/>
+                <w:kern w:val="0"/>
+                <w:sz w:val="24"/>
+                <w:szCs w:val="24"/>
+                <w:lang w:eastAsia="en-GB"/>
+                <w14:ligatures w14:val="none"/>
+              </w:rPr>
+              <w:t xml:space="preserve"> track expenses </w:t>
+            </w:r>
+            <w:r>
+              <w:rPr>
+                <w:rFonts w:eastAsia="Times New Roman" w:cs="Times New Roman"/>
+                <w:color w:val="000000"/>
+                <w:kern w:val="0"/>
+                <w:sz w:val="24"/>
+                <w:szCs w:val="24"/>
+                <w:lang w:eastAsia="en-GB"/>
+                <w14:ligatures w14:val="none"/>
+              </w:rPr>
+              <w:t xml:space="preserve">for </w:t>
+            </w:r>
+            <w:r>
+              <w:rPr>
+                <w:rFonts w:eastAsia="Times New Roman" w:cs="Times New Roman"/>
+                <w:color w:val="000000"/>
+                <w:kern w:val="0"/>
+                <w:sz w:val="24"/>
+                <w:szCs w:val="24"/>
+                <w:lang w:eastAsia="en-GB"/>
+                <w14:ligatures w14:val="none"/>
+              </w:rPr>
+              <w:t xml:space="preserve">particular activities </w:t>
+            </w:r>
+          </w:p>
+        </w:tc>
+      </w:tr>
+      <w:tr>
+        <w:trPr>
+          <w:trHeight w:val="300"/>
+        </w:trPr>
+        <w:tc>
+          <w:tcPr>
+            <w:tcW w:w="1383" w:type="dxa"/>
+            <w:noWrap/>
+            <w:hideMark/>
+          </w:tcPr>
+          <w:p>
+            <w:pPr>
+              <w:spacing w:before="0" w:after="0" w:line="240" w:lineRule="auto"/>
+              <w:contextualSpacing w:val="0"/>
+              <w:rPr>
+                <w:rFonts w:eastAsia="Times New Roman" w:cs="Times New Roman"/>
+                <w:color w:val="000000"/>
+                <w:kern w:val="0"/>
+                <w:sz w:val="24"/>
+                <w:szCs w:val="24"/>
+                <w:lang w:eastAsia="en-GB"/>
+                <w14:ligatures w14:val="none"/>
+              </w:rPr>
+            </w:pPr>
+            <w:proofErr w:type="spellStart"/>
+            <w:r>
+              <w:rPr>
+                <w:rFonts w:eastAsia="Times New Roman" w:cs="Times New Roman"/>
+                <w:color w:val="000000"/>
+                <w:kern w:val="0"/>
+                <w:sz w:val="24"/>
+                <w:szCs w:val="24"/>
+                <w:lang w:eastAsia="en-GB"/>
+                <w14:ligatures w14:val="none"/>
+              </w:rPr>
+              <w:t>Column3</w:t>
+            </w:r>
+            <w:proofErr w:type="spellEnd"/>
+          </w:p>
+        </w:tc>
+        <w:tc>
+          <w:tcPr>
+            <w:tcW w:w="1383" w:type="dxa"/>
+            <w:noWrap/>
+            <w:hideMark/>
+          </w:tcPr>
+          <w:p>
+            <w:pPr>
+              <w:spacing w:before="0" w:after="0" w:line="240" w:lineRule="auto"/>
+              <w:contextualSpacing w:val="0"/>
+              <w:rPr>
+                <w:rFonts w:eastAsia="Times New Roman" w:cs="Times New Roman"/>
+                <w:color w:val="000000"/>
+                <w:kern w:val="0"/>
+                <w:sz w:val="24"/>
+                <w:szCs w:val="24"/>
+                <w:lang w:eastAsia="en-GB"/>
+                <w14:ligatures w14:val="none"/>
+              </w:rPr>
+            </w:pPr>
+            <w:r>
+              <w:rPr>
+                <w:rFonts w:eastAsia="Times New Roman" w:cs="Times New Roman"/>
+                <w:color w:val="000000"/>
+                <w:kern w:val="0"/>
+                <w:sz w:val="24"/>
+                <w:szCs w:val="24"/>
+                <w:lang w:eastAsia="en-GB"/>
+                <w14:ligatures w14:val="none"/>
+              </w:rPr>
+              <w:t>integer</w:t>
+            </w:r>
+          </w:p>
+        </w:tc>
+        <w:tc>
+          <w:tcPr>
+            <w:tcW w:w="6594" w:type="dxa"/>
+            <w:noWrap/>
+            <w:hideMark/>
+          </w:tcPr>
+          <w:p>
+            <w:pPr>
+              <w:spacing w:before="0" w:after="0" w:line="240" w:lineRule="auto"/>
+              <w:contextualSpacing w:val="0"/>
+              <w:rPr>
+                <w:rFonts w:eastAsia="Times New Roman" w:cs="Times New Roman"/>
+                <w:color w:val="000000"/>
+                <w:kern w:val="0"/>
+                <w:sz w:val="24"/>
+                <w:szCs w:val="24"/>
+                <w:lang w:eastAsia="en-GB"/>
+                <w14:ligatures w14:val="none"/>
+              </w:rPr>
+            </w:pPr>
+            <w:r>
+              <w:rPr>
+                <w:rFonts w:eastAsia="Times New Roman" w:cs="Times New Roman"/>
+                <w:color w:val="000000"/>
+                <w:kern w:val="0"/>
+                <w:sz w:val="24"/>
+                <w:szCs w:val="24"/>
+                <w:lang w:eastAsia="en-GB"/>
+                <w14:ligatures w14:val="none"/>
+              </w:rPr>
+              <w:t>Department that will pay for the individual service good provided</w:t>
+            </w:r>
+          </w:p>
+        </w:tc>
+      </w:tr>
+      <w:tr>
+        <w:trPr>
+          <w:trHeight w:val="300"/>
+        </w:trPr>
+        <w:tc>
+          <w:tcPr>
+            <w:tcW w:w="1383" w:type="dxa"/>
+            <w:noWrap/>
+            <w:hideMark/>
+          </w:tcPr>
+          <w:p>
+            <w:pPr>
+              <w:spacing w:before="0" w:after="0" w:line="240" w:lineRule="auto"/>
+              <w:contextualSpacing w:val="0"/>
+              <w:rPr>
+                <w:rFonts w:eastAsia="Times New Roman" w:cs="Times New Roman"/>
+                <w:color w:val="000000"/>
+                <w:kern w:val="0"/>
+                <w:sz w:val="24"/>
+                <w:szCs w:val="24"/>
+                <w:lang w:eastAsia="en-GB"/>
+                <w14:ligatures w14:val="none"/>
+              </w:rPr>
+            </w:pPr>
+            <w:proofErr w:type="spellStart"/>
+            <w:r>
+              <w:rPr>
+                <w:rFonts w:eastAsia="Times New Roman" w:cs="Times New Roman"/>
+                <w:color w:val="000000"/>
+                <w:kern w:val="0"/>
+                <w:sz w:val="24"/>
+                <w:szCs w:val="24"/>
+                <w:lang w:eastAsia="en-GB"/>
+                <w14:ligatures w14:val="none"/>
+              </w:rPr>
+              <w:t>Column1</w:t>
+            </w:r>
+            <w:proofErr w:type="spellEnd"/>
+          </w:p>
+        </w:tc>
+        <w:tc>
+          <w:tcPr>
+            <w:tcW w:w="1383" w:type="dxa"/>
+            <w:noWrap/>
+            <w:hideMark/>
+          </w:tcPr>
+          <w:p>
+            <w:pPr>
+              <w:spacing w:before="0" w:after="0" w:line="240" w:lineRule="auto"/>
+              <w:contextualSpacing w:val="0"/>
+              <w:rPr>
+                <w:rFonts w:eastAsia="Times New Roman" w:cs="Times New Roman"/>
+                <w:color w:val="000000"/>
+                <w:kern w:val="0"/>
+                <w:sz w:val="24"/>
+                <w:szCs w:val="24"/>
+                <w:lang w:eastAsia="en-GB"/>
+                <w14:ligatures w14:val="none"/>
+              </w:rPr>
+            </w:pPr>
+          </w:p>
+        </w:tc>
+        <w:tc>
+          <w:tcPr>
+            <w:tcW w:w="6594" w:type="dxa"/>
+            <w:noWrap/>
+            <w:hideMark/>
+          </w:tcPr>
+          <w:p>
+            <w:pPr>
+              <w:spacing w:before="0" w:after="0" w:line="240" w:lineRule="auto"/>
+              <w:contextualSpacing w:val="0"/>
+              <w:rPr>
+                <w:rFonts w:eastAsia="Times New Roman" w:cs="Times New Roman"/>
+                <w:color w:val="000000"/>
+                <w:kern w:val="0"/>
+                <w:sz w:val="24"/>
+                <w:szCs w:val="24"/>
+                <w:lang w:eastAsia="en-GB"/>
+                <w14:ligatures w14:val="none"/>
+              </w:rPr>
+            </w:pPr>
+            <w:r>
+              <w:rPr>
+                <w:rFonts w:eastAsia="Times New Roman" w:cs="Times New Roman"/>
+                <w:color w:val="000000"/>
+                <w:kern w:val="0"/>
+                <w:sz w:val="24"/>
+                <w:szCs w:val="24"/>
+                <w:lang w:eastAsia="en-GB"/>
+                <w14:ligatures w14:val="none"/>
+              </w:rPr>
+              <w:t xml:space="preserve">index </w:t>
+            </w:r>
+            <w:r>
+              <w:rPr>
+                <w:rFonts w:eastAsia="Times New Roman" w:cs="Times New Roman"/>
+                <w:color w:val="000000"/>
+                <w:kern w:val="0"/>
+                <w:sz w:val="24"/>
+                <w:szCs w:val="24"/>
+                <w:lang w:eastAsia="en-GB"/>
+                <w14:ligatures w14:val="none"/>
+              </w:rPr>
+              <w:t>number</w:t>
             </w:r>
           </w:p>
         </w:tc>
@@ -1815,6 +3265,50 @@
     </w:tbl>
     <w:p>
       <w:pPr>
+        <w:spacing w:before="0" w:beforeAutospacing="1" w:after="0" w:line="240" w:lineRule="auto"/>
+        <w:ind w:left="216"/>
+        <w:contextualSpacing w:val="0"/>
+        <w:rPr>
+          <w:rFonts w:ascii="Arial" w:hAnsi="Arial" w:cs="Arial"/>
+          <w:color w:val="666666"/>
+        </w:rPr>
+      </w:pPr>
+    </w:p>
+    <w:p>
+      <w:pPr>
+        <w:pStyle w:val="NormalWeb"/>
+        <w:spacing w:before="0" w:beforeAutospacing="0" w:after="0" w:afterAutospacing="0" w:line="360" w:lineRule="atLeast"/>
+        <w:rPr>
+          <w:rFonts w:ascii="Arial" w:hAnsi="Arial" w:cs="Arial"/>
+          <w:color w:val="666666"/>
+          <w:sz w:val="22"/>
+          <w:szCs w:val="22"/>
+        </w:rPr>
+      </w:pPr>
+    </w:p>
+    <w:p>
+      <w:pPr>
+        <w:pStyle w:val="NormalWeb"/>
+        <w:spacing w:before="0" w:beforeAutospacing="0" w:after="0" w:afterAutospacing="0" w:line="360" w:lineRule="atLeast"/>
+        <w:rPr>
+          <w:rFonts w:ascii="Arial" w:hAnsi="Arial" w:cs="Arial"/>
+          <w:color w:val="666666"/>
+          <w:sz w:val="22"/>
+          <w:szCs w:val="22"/>
+        </w:rPr>
+      </w:pPr>
+      <w:r>
+        <w:rPr>
+          <w:rFonts w:ascii="Arial" w:hAnsi="Arial" w:cs="Arial"/>
+          <w:color w:val="666666"/>
+          <w:sz w:val="22"/>
+          <w:szCs w:val="22"/>
+        </w:rPr>
+        <w:t>Meta Date</w:t>
+      </w:r>
+    </w:p>
+    <w:p>
+      <w:pPr>
         <w:pStyle w:val="NormalWeb"/>
         <w:spacing w:before="0" w:beforeAutospacing="0" w:after="0" w:afterAutospacing="0" w:line="360" w:lineRule="atLeast"/>
         <w:rPr>
@@ -1841,50 +3335,58 @@
         <mc:AlternateContent>
           <mc:Choice Requires="wps">
             <w:drawing>
-              <wp:anchor distT="0" distB="0" distL="114300" distR="114300" simplePos="0" relativeHeight="251669504" behindDoc="0" locked="0" layoutInCell="1" allowOverlap="1" wp14:anchorId="193B73A0" wp14:editId="5E22CE60">
+              <wp:anchor distT="0" distB="0" distL="114300" distR="114300" simplePos="0" relativeHeight="251670528" behindDoc="0" locked="0" layoutInCell="1" allowOverlap="1" wp14:anchorId="2F5F1E68" wp14:editId="22034679">
                 <wp:simplePos x="0" y="0"/>
                 <wp:positionH relativeFrom="column">
-                  <wp:posOffset>4110273</wp:posOffset>
+                  <wp:posOffset>-325994</wp:posOffset>
                 </wp:positionH>
                 <wp:positionV relativeFrom="paragraph">
-                  <wp:posOffset>118009</wp:posOffset>
+                  <wp:posOffset>166708</wp:posOffset>
                 </wp:positionV>
-                <wp:extent cx="1633855" cy="1339913"/>
-                <wp:effectExtent l="0" t="0" r="23495" b="12700"/>
+                <wp:extent cx="1567543" cy="540327"/>
+                <wp:effectExtent l="0" t="0" r="13970" b="12700"/>
                 <wp:wrapNone/>
-                <wp:docPr id="1631222950" name="Rectangle 3"/>
+                <wp:docPr id="1216928158" name="Text Box 6"/>
                 <wp:cNvGraphicFramePr/>
                 <a:graphic xmlns:a="http://schemas.openxmlformats.org/drawingml/2006/main">
                   <a:graphicData uri="http://schemas.microsoft.com/office/word/2010/wordprocessingShape">
                     <wps:wsp>
-                      <wps:cNvSpPr/>
+                      <wps:cNvSpPr txBox="1"/>
                       <wps:spPr>
                         <a:xfrm>
                           <a:off x="0" y="0"/>
-                          <a:ext cx="1633855" cy="1339913"/>
+                          <a:ext cx="1567543" cy="540327"/>
                         </a:xfrm>
                         <a:prstGeom prst="rect">
                           <a:avLst/>
                         </a:prstGeom>
-                        <a:noFill/>
+                        <a:solidFill>
+                          <a:schemeClr val="lt1"/>
+                        </a:solidFill>
+                        <a:ln w="6350">
+                          <a:solidFill>
+                            <a:prstClr val="black"/>
+                          </a:solidFill>
+                        </a:ln>
                       </wps:spPr>
-                      <wps:style>
-                        <a:lnRef idx="2">
-                          <a:schemeClr val="accent1">
-                            <a:shade val="15000"/>
-                          </a:schemeClr>
-                        </a:lnRef>
-                        <a:fillRef idx="1">
-                          <a:schemeClr val="accent1"/>
-                        </a:fillRef>
-                        <a:effectRef idx="0">
-                          <a:schemeClr val="accent1"/>
-                        </a:effectRef>
-                        <a:fontRef idx="minor">
-                          <a:schemeClr val="lt1"/>
-                        </a:fontRef>
-                      </wps:style>
-                      <wps:bodyPr rot="0" spcFirstLastPara="0" vertOverflow="overflow" horzOverflow="overflow" vert="horz" wrap="square" lIns="91440" tIns="45720" rIns="91440" bIns="45720" numCol="1" spcCol="0" rtlCol="0" fromWordArt="0" anchor="ctr" anchorCtr="0" forceAA="0" compatLnSpc="1">
+                      <wps:txbx>
+                        <w:txbxContent>
+                          <w:p>
+                            <w:pPr>
+                              <w:rPr>
+                                <w:lang w:val="en-CA"/>
+                              </w:rPr>
+                            </w:pPr>
+                            <w:r>
+                              <w:rPr>
+                                <w:lang w:val="en-CA"/>
+                              </w:rPr>
+                              <w:t>csv file with details of each service purchased</w:t>
+                            </w:r>
+                          </w:p>
+                        </w:txbxContent>
+                      </wps:txbx>
+                      <wps:bodyPr rot="0" spcFirstLastPara="0" vertOverflow="overflow" horzOverflow="overflow" vert="horz" wrap="square" lIns="91440" tIns="45720" rIns="91440" bIns="45720" numCol="1" spcCol="0" rtlCol="0" fromWordArt="0" anchor="t" anchorCtr="0" forceAA="0" compatLnSpc="1">
                         <a:prstTxWarp prst="textNoShape">
                           <a:avLst/>
                         </a:prstTxWarp>
@@ -1893,22 +3395,45 @@
                     </wps:wsp>
                   </a:graphicData>
                 </a:graphic>
-                <wp14:sizeRelH relativeFrom="margin">
-                  <wp14:pctWidth>0</wp14:pctWidth>
-                </wp14:sizeRelH>
-                <wp14:sizeRelV relativeFrom="margin">
-                  <wp14:pctHeight>0</wp14:pctHeight>
-                </wp14:sizeRelV>
               </wp:anchor>
             </w:drawing>
           </mc:Choice>
           <mc:Fallback>
             <w:pict>
-              <v:rect w14:anchorId="64FE07D1" id="Rectangle 3" o:spid="_x0000_s1026" style="position:absolute;margin-left:323.65pt;margin-top:9.3pt;width:128.65pt;height:105.5pt;z-index:251669504;visibility:visible;mso-wrap-style:square;mso-width-percent:0;mso-height-percent:0;mso-wrap-distance-left:9pt;mso-wrap-distance-top:0;mso-wrap-distance-right:9pt;mso-wrap-distance-bottom:0;mso-position-horizontal:absolute;mso-position-horizontal-relative:text;mso-position-vertical:absolute;mso-position-vertical-relative:text;mso-width-percent:0;mso-height-percent:0;mso-width-relative:margin;mso-height-relative:margin;v-text-anchor:middle" o:gfxdata="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" filled="f" strokecolor="#030e13 [484]" strokeweight="1pt"/>
+              <v:shapetype w14:anchorId="2F5F1E68" id="_x0000_t202" coordsize="21600,21600" o:spt="202" path="m,l,21600r21600,l21600,xe">
+                <v:stroke joinstyle="miter"/>
+                <v:path gradientshapeok="t" o:connecttype="rect"/>
+              </v:shapetype>
+              <v:shape id="Text Box 6" o:spid="_x0000_s1026" type="#_x0000_t202" style="position:absolute;margin-left:-25.65pt;margin-top:13.15pt;width:123.45pt;height:42.55pt;z-index:251670528;visibility:visible;mso-wrap-style:square;mso-wrap-distance-left:9pt;mso-wrap-distance-top:0;mso-wrap-distance-right:9pt;mso-wrap-distance-bottom:0;mso-position-horizontal:absolute;mso-position-horizontal-relative:text;mso-position-vertical:absolute;mso-position-vertical-relative:text;v-text-anchor:top" o:gfxdata="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" fillcolor="white [3201]" strokeweight=".5pt">
+                <v:textbox>
+                  <w:txbxContent>
+                    <w:p>
+                      <w:pPr>
+                        <w:rPr>
+                          <w:lang w:val="en-CA"/>
+                        </w:rPr>
+                      </w:pPr>
+                      <w:r>
+                        <w:rPr>
+                          <w:lang w:val="en-CA"/>
+                        </w:rPr>
+                        <w:t>csv file with details of each service purchased</w:t>
+                      </w:r>
+                    </w:p>
+                  </w:txbxContent>
+                </v:textbox>
+              </v:shape>
             </w:pict>
           </mc:Fallback>
         </mc:AlternateContent>
       </w:r>
+    </w:p>
+    <w:p>
+      <w:pPr>
+        <w:tabs>
+          <w:tab w:val="left" w:pos="6808"/>
+        </w:tabs>
+      </w:pPr>
       <w:r>
         <w:rPr>
           <w:noProof/>
@@ -1916,50 +3441,76 @@
         <mc:AlternateContent>
           <mc:Choice Requires="wps">
             <w:drawing>
-              <wp:anchor distT="0" distB="0" distL="114300" distR="114300" simplePos="0" relativeHeight="251667456" behindDoc="0" locked="0" layoutInCell="1" allowOverlap="1" wp14:anchorId="5DA7488E" wp14:editId="44642015">
+              <wp:anchor distT="0" distB="0" distL="114300" distR="114300" simplePos="0" relativeHeight="251672576" behindDoc="0" locked="0" layoutInCell="1" allowOverlap="1" wp14:anchorId="043F0E2B" wp14:editId="11B1F10B">
                 <wp:simplePos x="0" y="0"/>
                 <wp:positionH relativeFrom="margin">
-                  <wp:align>left</wp:align>
+                  <wp:align>right</wp:align>
                 </wp:positionH>
                 <wp:positionV relativeFrom="paragraph">
-                  <wp:posOffset>194964</wp:posOffset>
+                  <wp:posOffset>47039</wp:posOffset>
                 </wp:positionV>
-                <wp:extent cx="1339850" cy="801232"/>
-                <wp:effectExtent l="0" t="0" r="12700" b="18415"/>
+                <wp:extent cx="2024743" cy="961901"/>
+                <wp:effectExtent l="0" t="0" r="13970" b="10160"/>
                 <wp:wrapNone/>
-                <wp:docPr id="681674378" name="Rectangle 3"/>
+                <wp:docPr id="1815154022" name="Text Box 8"/>
                 <wp:cNvGraphicFramePr/>
                 <a:graphic xmlns:a="http://schemas.openxmlformats.org/drawingml/2006/main">
                   <a:graphicData uri="http://schemas.microsoft.com/office/word/2010/wordprocessingShape">
                     <wps:wsp>
-                      <wps:cNvSpPr/>
+                      <wps:cNvSpPr txBox="1"/>
                       <wps:spPr>
                         <a:xfrm>
                           <a:off x="0" y="0"/>
-                          <a:ext cx="1339850" cy="801232"/>
+                          <a:ext cx="2024743" cy="961901"/>
                         </a:xfrm>
                         <a:prstGeom prst="rect">
                           <a:avLst/>
                         </a:prstGeom>
-                        <a:noFill/>
+                        <a:solidFill>
+                          <a:schemeClr val="lt1"/>
+                        </a:solidFill>
+                        <a:ln w="6350">
+                          <a:solidFill>
+                            <a:prstClr val="black"/>
+                          </a:solidFill>
+                        </a:ln>
                       </wps:spPr>
-                      <wps:style>
-                        <a:lnRef idx="2">
-                          <a:schemeClr val="accent1">
-                            <a:shade val="15000"/>
-                          </a:schemeClr>
-                        </a:lnRef>
-                        <a:fillRef idx="1">
-                          <a:schemeClr val="accent1"/>
-                        </a:fillRef>
-                        <a:effectRef idx="0">
-                          <a:schemeClr val="accent1"/>
-                        </a:effectRef>
-                        <a:fontRef idx="minor">
-                          <a:schemeClr val="lt1"/>
-                        </a:fontRef>
-                      </wps:style>
-                      <wps:bodyPr rot="0" spcFirstLastPara="0" vertOverflow="overflow" horzOverflow="overflow" vert="horz" wrap="square" lIns="91440" tIns="45720" rIns="91440" bIns="45720" numCol="1" spcCol="0" rtlCol="0" fromWordArt="0" anchor="ctr" anchorCtr="0" forceAA="0" compatLnSpc="1">
+                      <wps:txbx>
+                        <w:txbxContent>
+                          <w:p>
+                            <w:pPr>
+                              <w:rPr>
+                                <w:lang w:val="en-CA"/>
+                              </w:rPr>
+                            </w:pPr>
+                            <w:r>
+                              <w:rPr>
+                                <w:lang w:val="en-CA"/>
+                              </w:rPr>
+                              <w:t>Predict</w:t>
+                            </w:r>
+                            <w:r>
+                              <w:rPr>
+                                <w:lang w:val="en-CA"/>
+                              </w:rPr>
+                              <w:t xml:space="preserve"> cost centre </w:t>
+                            </w:r>
+                            <w:r>
+                              <w:rPr>
+                                <w:lang w:val="en-CA"/>
+                              </w:rPr>
+                              <w:t>(a cost centre is the organisation al unit</w:t>
+                            </w:r>
+                            <w:r>
+                              <w:rPr>
+                                <w:lang w:val="en-CA"/>
+                              </w:rPr>
+                              <w:t xml:space="preserve">) that will pay for the service </w:t>
+                            </w:r>
+                          </w:p>
+                        </w:txbxContent>
+                      </wps:txbx>
+                      <wps:bodyPr rot="0" spcFirstLastPara="0" vertOverflow="overflow" horzOverflow="overflow" vert="horz" wrap="square" lIns="91440" tIns="45720" rIns="91440" bIns="45720" numCol="1" spcCol="0" rtlCol="0" fromWordArt="0" anchor="t" anchorCtr="0" forceAA="0" compatLnSpc="1">
                         <a:prstTxWarp prst="textNoShape">
                           <a:avLst/>
                         </a:prstTxWarp>
@@ -1976,9 +3527,44 @@
           </mc:Choice>
           <mc:Fallback>
             <w:pict>
-              <v:rect w14:anchorId="7D49A0EB" id="Rectangle 3" o:spid="_x0000_s1026" style="position:absolute;margin-left:0;margin-top:15.35pt;width:105.5pt;height:63.1pt;z-index:251667456;visibility:visible;mso-wrap-style:square;mso-height-percent:0;mso-wrap-distance-left:9pt;mso-wrap-distance-top:0;mso-wrap-distance-right:9pt;mso-wrap-distance-bottom:0;mso-position-horizontal:left;mso-position-horizontal-relative:margin;mso-position-vertical:absolute;mso-position-vertical-relative:text;mso-height-percent:0;mso-height-relative:margin;v-text-anchor:middle" o:gfxdata="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" filled="f" strokecolor="#030e13 [484]" strokeweight="1pt">
+              <v:shape w14:anchorId="043F0E2B" id="Text Box 8" o:spid="_x0000_s1027" type="#_x0000_t202" style="position:absolute;margin-left:108.25pt;margin-top:3.7pt;width:159.45pt;height:75.75pt;z-index:251672576;visibility:visible;mso-wrap-style:square;mso-height-percent:0;mso-wrap-distance-left:9pt;mso-wrap-distance-top:0;mso-wrap-distance-right:9pt;mso-wrap-distance-bottom:0;mso-position-horizontal:right;mso-position-horizontal-relative:margin;mso-position-vertical:absolute;mso-position-vertical-relative:text;mso-height-percent:0;mso-height-relative:margin;v-text-anchor:top" o:gfxdata="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" fillcolor="white [3201]" strokeweight=".5pt">
+                <v:textbox>
+                  <w:txbxContent>
+                    <w:p>
+                      <w:pPr>
+                        <w:rPr>
+                          <w:lang w:val="en-CA"/>
+                        </w:rPr>
+                      </w:pPr>
+                      <w:r>
+                        <w:rPr>
+                          <w:lang w:val="en-CA"/>
+                        </w:rPr>
+                        <w:t>Predict</w:t>
+                      </w:r>
+                      <w:r>
+                        <w:rPr>
+                          <w:lang w:val="en-CA"/>
+                        </w:rPr>
+                        <w:t xml:space="preserve"> cost centre </w:t>
+                      </w:r>
+                      <w:r>
+                        <w:rPr>
+                          <w:lang w:val="en-CA"/>
+                        </w:rPr>
+                        <w:t>(a cost centre is the organisation al unit</w:t>
+                      </w:r>
+                      <w:r>
+                        <w:rPr>
+                          <w:lang w:val="en-CA"/>
+                        </w:rPr>
+                        <w:t xml:space="preserve">) that will pay for the service </w:t>
+                      </w:r>
+                    </w:p>
+                  </w:txbxContent>
+                </v:textbox>
                 <w10:wrap anchorx="margin"/>
-              </v:rect>
+              </v:shape>
             </w:pict>
           </mc:Fallback>
         </mc:AlternateContent>
@@ -1990,57 +3576,58 @@
         <mc:AlternateContent>
           <mc:Choice Requires="wps">
             <w:drawing>
-              <wp:anchor distT="0" distB="0" distL="114300" distR="114300" simplePos="0" relativeHeight="251665408" behindDoc="0" locked="0" layoutInCell="1" allowOverlap="1" wp14:anchorId="19C3BBC1" wp14:editId="57E2CF37">
+              <wp:anchor distT="0" distB="0" distL="114300" distR="114300" simplePos="0" relativeHeight="251671552" behindDoc="0" locked="0" layoutInCell="1" allowOverlap="1" wp14:anchorId="429F6865" wp14:editId="78A7A9F6">
                 <wp:simplePos x="0" y="0"/>
                 <wp:positionH relativeFrom="column">
-                  <wp:posOffset>1779578</wp:posOffset>
+                  <wp:posOffset>1472540</wp:posOffset>
                 </wp:positionH>
                 <wp:positionV relativeFrom="paragraph">
-                  <wp:posOffset>176776</wp:posOffset>
+                  <wp:posOffset>5781</wp:posOffset>
                 </wp:positionV>
-                <wp:extent cx="1339913" cy="375719"/>
-                <wp:effectExtent l="0" t="0" r="12700" b="24765"/>
+                <wp:extent cx="2220686" cy="486888"/>
+                <wp:effectExtent l="0" t="0" r="27305" b="27940"/>
                 <wp:wrapNone/>
-                <wp:docPr id="1700654625" name="Rectangle 3"/>
+                <wp:docPr id="1768586123" name="Text Box 7"/>
                 <wp:cNvGraphicFramePr/>
                 <a:graphic xmlns:a="http://schemas.openxmlformats.org/drawingml/2006/main">
                   <a:graphicData uri="http://schemas.microsoft.com/office/word/2010/wordprocessingShape">
                     <wps:wsp>
-                      <wps:cNvSpPr/>
+                      <wps:cNvSpPr txBox="1"/>
                       <wps:spPr>
                         <a:xfrm>
                           <a:off x="0" y="0"/>
-                          <a:ext cx="1339913" cy="375719"/>
+                          <a:ext cx="2220686" cy="486888"/>
                         </a:xfrm>
                         <a:prstGeom prst="rect">
                           <a:avLst/>
                         </a:prstGeom>
                         <a:solidFill>
-                          <a:srgbClr val="000000"/>
+                          <a:schemeClr val="lt1"/>
                         </a:solidFill>
-                        <a:ln>
+                        <a:ln w="6350">
                           <a:solidFill>
-                            <a:srgbClr val="002060"/>
+                            <a:prstClr val="black"/>
                           </a:solidFill>
                         </a:ln>
                       </wps:spPr>
-                      <wps:style>
-                        <a:lnRef idx="2">
-                          <a:schemeClr val="accent1">
-                            <a:shade val="15000"/>
-                          </a:schemeClr>
-                        </a:lnRef>
-                        <a:fillRef idx="1">
-                          <a:schemeClr val="accent1"/>
-                        </a:fillRef>
-                        <a:effectRef idx="0">
-                          <a:schemeClr val="accent1"/>
-                        </a:effectRef>
-                        <a:fontRef idx="minor">
-                          <a:schemeClr val="lt1"/>
-                        </a:fontRef>
-                      </wps:style>
-                      <wps:bodyPr rot="0" spcFirstLastPara="0" vertOverflow="overflow" horzOverflow="overflow" vert="horz" wrap="square" lIns="91440" tIns="45720" rIns="91440" bIns="45720" numCol="1" spcCol="0" rtlCol="0" fromWordArt="0" anchor="ctr" anchorCtr="0" forceAA="0" compatLnSpc="1">
+                      <wps:txbx>
+                        <w:txbxContent>
+                          <w:p>
+                            <w:pPr>
+                              <w:rPr>
+                                <w:lang w:val="en-CA"/>
+                              </w:rPr>
+                            </w:pPr>
+                            <w:r>
+                              <w:rPr>
+                                <w:lang w:val="en-CA"/>
+                              </w:rPr>
+                              <w:t>MODEL</w:t>
+                            </w:r>
+                          </w:p>
+                        </w:txbxContent>
+                      </wps:txbx>
+                      <wps:bodyPr rot="0" spcFirstLastPara="0" vertOverflow="overflow" horzOverflow="overflow" vert="horz" wrap="square" lIns="91440" tIns="45720" rIns="91440" bIns="45720" numCol="1" spcCol="0" rtlCol="0" fromWordArt="0" anchor="t" anchorCtr="0" forceAA="0" compatLnSpc="1">
                         <a:prstTxWarp prst="textNoShape">
                           <a:avLst/>
                         </a:prstTxWarp>
@@ -2054,7 +3641,25 @@
           </mc:Choice>
           <mc:Fallback>
             <w:pict>
-              <v:rect w14:anchorId="452664A2" id="Rectangle 3" o:spid="_x0000_s1026" style="position:absolute;margin-left:140.1pt;margin-top:13.9pt;width:105.5pt;height:29.6pt;z-index:251665408;visibility:visible;mso-wrap-style:square;mso-wrap-distance-left:9pt;mso-wrap-distance-top:0;mso-wrap-distance-right:9pt;mso-wrap-distance-bottom:0;mso-position-horizontal:absolute;mso-position-horizontal-relative:text;mso-position-vertical:absolute;mso-position-vertical-relative:text;v-text-anchor:middle" o:gfxdata="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" fillcolor="black" strokecolor="#002060" strokeweight="1pt"/>
+              <v:shape w14:anchorId="429F6865" id="Text Box 7" o:spid="_x0000_s1028" type="#_x0000_t202" style="position:absolute;margin-left:115.95pt;margin-top:.45pt;width:174.85pt;height:38.35pt;z-index:251671552;visibility:visible;mso-wrap-style:square;mso-wrap-distance-left:9pt;mso-wrap-distance-top:0;mso-wrap-distance-right:9pt;mso-wrap-distance-bottom:0;mso-position-horizontal:absolute;mso-position-horizontal-relative:text;mso-position-vertical:absolute;mso-position-vertical-relative:text;v-text-anchor:top" o:gfxdata="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" fillcolor="white [3201]" strokeweight=".5pt">
+                <v:textbox>
+                  <w:txbxContent>
+                    <w:p>
+                      <w:pPr>
+                        <w:rPr>
+                          <w:lang w:val="en-CA"/>
+                        </w:rPr>
+                      </w:pPr>
+                      <w:r>
+                        <w:rPr>
+                          <w:lang w:val="en-CA"/>
+                        </w:rPr>
+                        <w:t>MODEL</w:t>
+                      </w:r>
+                    </w:p>
+                  </w:txbxContent>
+                </v:textbox>
+              </v:shape>
             </w:pict>
           </mc:Fallback>
         </mc:AlternateContent>
@@ -2067,22 +3672,253 @@
         </w:tabs>
       </w:pPr>
       <w:r>
-        <w:t xml:space="preserve"> </w:t>
-      </w:r>
-      <w:r>
-        <w:t>Vendor</w:t>
-      </w:r>
-      <w:r>
-        <w:br/>
-        <w:t xml:space="preserve">description </w:t>
-      </w:r>
-      <w:r>
-        <w:br/>
-        <w:t>invoice number</w:t>
-      </w:r>
-      <w:r>
-        <w:br/>
-      </w:r>
+        <w:rPr>
+          <w:noProof/>
+        </w:rPr>
+        <mc:AlternateContent>
+          <mc:Choice Requires="wps">
+            <w:drawing>
+              <wp:anchor distT="0" distB="0" distL="114300" distR="114300" simplePos="0" relativeHeight="251675648" behindDoc="0" locked="0" layoutInCell="1" allowOverlap="1" wp14:anchorId="3D55F1E8" wp14:editId="24D89BE6">
+                <wp:simplePos x="0" y="0"/>
+                <wp:positionH relativeFrom="column">
+                  <wp:posOffset>3705687</wp:posOffset>
+                </wp:positionH>
+                <wp:positionV relativeFrom="paragraph">
+                  <wp:posOffset>117871</wp:posOffset>
+                </wp:positionV>
+                <wp:extent cx="201881" cy="5938"/>
+                <wp:effectExtent l="0" t="114300" r="0" b="146685"/>
+                <wp:wrapNone/>
+                <wp:docPr id="556159845" name="Straight Arrow Connector 9"/>
+                <wp:cNvGraphicFramePr/>
+                <a:graphic xmlns:a="http://schemas.openxmlformats.org/drawingml/2006/main">
+                  <a:graphicData uri="http://schemas.microsoft.com/office/word/2010/wordprocessingShape">
+                    <wps:wsp>
+                      <wps:cNvCnPr/>
+                      <wps:spPr>
+                        <a:xfrm>
+                          <a:off x="0" y="0"/>
+                          <a:ext cx="201881" cy="5938"/>
+                        </a:xfrm>
+                        <a:prstGeom prst="straightConnector1">
+                          <a:avLst/>
+                        </a:prstGeom>
+                        <a:ln w="57150">
+                          <a:tailEnd type="triangle"/>
+                        </a:ln>
+                      </wps:spPr>
+                      <wps:style>
+                        <a:lnRef idx="1">
+                          <a:schemeClr val="accent1"/>
+                        </a:lnRef>
+                        <a:fillRef idx="0">
+                          <a:schemeClr val="accent1"/>
+                        </a:fillRef>
+                        <a:effectRef idx="0">
+                          <a:schemeClr val="accent1"/>
+                        </a:effectRef>
+                        <a:fontRef idx="minor">
+                          <a:schemeClr val="tx1"/>
+                        </a:fontRef>
+                      </wps:style>
+                      <wps:bodyPr/>
+                    </wps:wsp>
+                  </a:graphicData>
+                </a:graphic>
+              </wp:anchor>
+            </w:drawing>
+          </mc:Choice>
+          <mc:Fallback>
+            <w:pict>
+              <v:shapetype w14:anchorId="163A9F0E" id="_x0000_t32" coordsize="21600,21600" o:spt="32" o:oned="t" path="m,l21600,21600e" filled="f">
+                <v:path arrowok="t" fillok="f" o:connecttype="none"/>
+                <o:lock v:ext="edit" shapetype="t"/>
+              </v:shapetype>
+              <v:shape id="Straight Arrow Connector 9" o:spid="_x0000_s1026" type="#_x0000_t32" style="position:absolute;margin-left:291.8pt;margin-top:9.3pt;width:15.9pt;height:.45pt;z-index:251675648;visibility:visible;mso-wrap-style:square;mso-wrap-distance-left:9pt;mso-wrap-distance-top:0;mso-wrap-distance-right:9pt;mso-wrap-distance-bottom:0;mso-position-horizontal:absolute;mso-position-horizontal-relative:text;mso-position-vertical:absolute;mso-position-vertical-relative:text" o:gfxdata="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" strokecolor="#156082 [3204]" strokeweight="4.5pt">
+                <v:stroke endarrow="block" joinstyle="miter"/>
+              </v:shape>
+            </w:pict>
+          </mc:Fallback>
+        </mc:AlternateContent>
+      </w:r>
+      <w:r>
+        <w:rPr>
+          <w:noProof/>
+        </w:rPr>
+        <mc:AlternateContent>
+          <mc:Choice Requires="wps">
+            <w:drawing>
+              <wp:anchor distT="0" distB="0" distL="114300" distR="114300" simplePos="0" relativeHeight="251673600" behindDoc="0" locked="0" layoutInCell="1" allowOverlap="1" wp14:anchorId="589FBCF1" wp14:editId="6D348CED">
+                <wp:simplePos x="0" y="0"/>
+                <wp:positionH relativeFrom="column">
+                  <wp:posOffset>1246909</wp:posOffset>
+                </wp:positionH>
+                <wp:positionV relativeFrom="paragraph">
+                  <wp:posOffset>28624</wp:posOffset>
+                </wp:positionV>
+                <wp:extent cx="201881" cy="5938"/>
+                <wp:effectExtent l="0" t="114300" r="0" b="146685"/>
+                <wp:wrapNone/>
+                <wp:docPr id="2128920377" name="Straight Arrow Connector 9"/>
+                <wp:cNvGraphicFramePr/>
+                <a:graphic xmlns:a="http://schemas.openxmlformats.org/drawingml/2006/main">
+                  <a:graphicData uri="http://schemas.microsoft.com/office/word/2010/wordprocessingShape">
+                    <wps:wsp>
+                      <wps:cNvCnPr/>
+                      <wps:spPr>
+                        <a:xfrm>
+                          <a:off x="0" y="0"/>
+                          <a:ext cx="201881" cy="5938"/>
+                        </a:xfrm>
+                        <a:prstGeom prst="straightConnector1">
+                          <a:avLst/>
+                        </a:prstGeom>
+                        <a:ln w="57150">
+                          <a:tailEnd type="triangle"/>
+                        </a:ln>
+                      </wps:spPr>
+                      <wps:style>
+                        <a:lnRef idx="1">
+                          <a:schemeClr val="accent1"/>
+                        </a:lnRef>
+                        <a:fillRef idx="0">
+                          <a:schemeClr val="accent1"/>
+                        </a:fillRef>
+                        <a:effectRef idx="0">
+                          <a:schemeClr val="accent1"/>
+                        </a:effectRef>
+                        <a:fontRef idx="minor">
+                          <a:schemeClr val="tx1"/>
+                        </a:fontRef>
+                      </wps:style>
+                      <wps:bodyPr/>
+                    </wps:wsp>
+                  </a:graphicData>
+                </a:graphic>
+              </wp:anchor>
+            </w:drawing>
+          </mc:Choice>
+          <mc:Fallback>
+            <w:pict>
+              <v:shape w14:anchorId="63228C3B" id="Straight Arrow Connector 9" o:spid="_x0000_s1026" type="#_x0000_t32" style="position:absolute;margin-left:98.2pt;margin-top:2.25pt;width:15.9pt;height:.45pt;z-index:251673600;visibility:visible;mso-wrap-style:square;mso-wrap-distance-left:9pt;mso-wrap-distance-top:0;mso-wrap-distance-right:9pt;mso-wrap-distance-bottom:0;mso-position-horizontal:absolute;mso-position-horizontal-relative:text;mso-position-vertical:absolute;mso-position-vertical-relative:text" o:gfxdata="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" strokecolor="#156082 [3204]" strokeweight="4.5pt">
+                <v:stroke endarrow="block" joinstyle="miter"/>
+              </v:shape>
+            </w:pict>
+          </mc:Fallback>
+        </mc:AlternateContent>
+      </w:r>
+    </w:p>
+    <w:p>
+      <w:pPr>
+        <w:tabs>
+          <w:tab w:val="left" w:pos="6808"/>
+        </w:tabs>
+      </w:pPr>
+    </w:p>
+    <w:p>
+      <w:pPr>
+        <w:tabs>
+          <w:tab w:val="left" w:pos="6808"/>
+        </w:tabs>
+      </w:pPr>
+    </w:p>
+    <w:p>
+      <w:pPr>
+        <w:tabs>
+          <w:tab w:val="left" w:pos="6808"/>
+        </w:tabs>
+      </w:pPr>
+    </w:p>
+    <w:p>
+      <w:pPr>
+        <w:tabs>
+          <w:tab w:val="left" w:pos="6808"/>
+        </w:tabs>
+      </w:pPr>
+    </w:p>
+    <w:p>
+      <w:pPr>
+        <w:tabs>
+          <w:tab w:val="left" w:pos="6808"/>
+        </w:tabs>
+      </w:pPr>
+    </w:p>
+    <w:p>
+      <w:pPr>
+        <w:tabs>
+          <w:tab w:val="left" w:pos="6808"/>
+        </w:tabs>
+      </w:pPr>
+    </w:p>
+    <w:p>
+      <w:pPr>
+        <w:tabs>
+          <w:tab w:val="left" w:pos="6808"/>
+        </w:tabs>
+      </w:pPr>
+    </w:p>
+    <w:p>
+      <w:pPr>
+        <w:tabs>
+          <w:tab w:val="left" w:pos="6808"/>
+        </w:tabs>
+      </w:pPr>
+    </w:p>
+    <w:p>
+      <w:pPr>
+        <w:tabs>
+          <w:tab w:val="left" w:pos="6808"/>
+        </w:tabs>
+      </w:pPr>
+    </w:p>
+    <w:p>
+      <w:pPr>
+        <w:tabs>
+          <w:tab w:val="left" w:pos="6808"/>
+        </w:tabs>
+      </w:pPr>
+    </w:p>
+    <w:p>
+      <w:pPr>
+        <w:tabs>
+          <w:tab w:val="left" w:pos="6808"/>
+        </w:tabs>
+      </w:pPr>
+    </w:p>
+    <w:p>
+      <w:pPr>
+        <w:tabs>
+          <w:tab w:val="left" w:pos="6808"/>
+        </w:tabs>
+      </w:pPr>
+    </w:p>
+    <w:p>
+      <w:pPr>
+        <w:tabs>
+          <w:tab w:val="left" w:pos="6808"/>
+        </w:tabs>
+      </w:pPr>
+    </w:p>
+    <w:p>
+      <w:pPr>
+        <w:tabs>
+          <w:tab w:val="left" w:pos="6808"/>
+        </w:tabs>
+      </w:pPr>
+    </w:p>
+    <w:p>
+      <w:pPr>
+        <w:tabs>
+          <w:tab w:val="left" w:pos="6808"/>
+        </w:tabs>
+      </w:pPr>
+    </w:p>
+    <w:p>
+      <w:pPr>
+        <w:tabs>
+          <w:tab w:val="left" w:pos="6808"/>
+        </w:tabs>
+      </w:pPr>
       <w:r>
         <w:tab/>
         <w:t>Goes to approv</w:t>
@@ -3678,6 +5514,219 @@
       </w:tblBorders>
     </w:tblPr>
   </w:style>
+  <w:style w:type="table" w:styleId="PlainTable5">
+    <w:name w:val="Plain Table 5"/>
+    <w:basedOn w:val="TableNormal"/>
+    <w:uiPriority w:val="45"/>
+    <w:rsid w:val="00A62665"/>
+    <w:pPr>
+      <w:spacing w:after="0" w:line="240" w:lineRule="auto"/>
+    </w:pPr>
+    <w:tblPr>
+      <w:tblStyleRowBandSize w:val="1"/>
+      <w:tblStyleColBandSize w:val="1"/>
+    </w:tblPr>
+    <w:tblStylePr w:type="firstRow">
+      <w:rPr>
+        <w:rFonts w:asciiTheme="majorHAnsi" w:eastAsiaTheme="majorEastAsia" w:hAnsiTheme="majorHAnsi" w:cstheme="majorBidi"/>
+        <w:i/>
+        <w:iCs/>
+        <w:sz w:val="26"/>
+      </w:rPr>
+      <w:tblPr/>
+      <w:tcPr>
+        <w:tcBorders>
+          <w:bottom w:val="single" w:sz="4" w:space="0" w:color="7F7F7F" w:themeColor="text1" w:themeTint="80"/>
+        </w:tcBorders>
+        <w:shd w:val="clear" w:color="auto" w:fill="FFFFFF" w:themeFill="background1"/>
+      </w:tcPr>
+    </w:tblStylePr>
+    <w:tblStylePr w:type="lastRow">
+      <w:rPr>
+        <w:rFonts w:asciiTheme="majorHAnsi" w:eastAsiaTheme="majorEastAsia" w:hAnsiTheme="majorHAnsi" w:cstheme="majorBidi"/>
+        <w:i/>
+        <w:iCs/>
+        <w:sz w:val="26"/>
+      </w:rPr>
+      <w:tblPr/>
+      <w:tcPr>
+        <w:tcBorders>
+          <w:top w:val="single" w:sz="4" w:space="0" w:color="7F7F7F" w:themeColor="text1" w:themeTint="80"/>
+        </w:tcBorders>
+        <w:shd w:val="clear" w:color="auto" w:fill="FFFFFF" w:themeFill="background1"/>
+      </w:tcPr>
+    </w:tblStylePr>
+    <w:tblStylePr w:type="firstCol">
+      <w:pPr>
+        <w:jc w:val="right"/>
+      </w:pPr>
+      <w:rPr>
+        <w:rFonts w:asciiTheme="majorHAnsi" w:eastAsiaTheme="majorEastAsia" w:hAnsiTheme="majorHAnsi" w:cstheme="majorBidi"/>
+        <w:i/>
+        <w:iCs/>
+        <w:sz w:val="26"/>
+      </w:rPr>
+      <w:tblPr/>
+      <w:tcPr>
+        <w:tcBorders>
+          <w:right w:val="single" w:sz="4" w:space="0" w:color="7F7F7F" w:themeColor="text1" w:themeTint="80"/>
+        </w:tcBorders>
+        <w:shd w:val="clear" w:color="auto" w:fill="FFFFFF" w:themeFill="background1"/>
+      </w:tcPr>
+    </w:tblStylePr>
+    <w:tblStylePr w:type="lastCol">
+      <w:rPr>
+        <w:rFonts w:asciiTheme="majorHAnsi" w:eastAsiaTheme="majorEastAsia" w:hAnsiTheme="majorHAnsi" w:cstheme="majorBidi"/>
+        <w:i/>
+        <w:iCs/>
+        <w:sz w:val="26"/>
+      </w:rPr>
+      <w:tblPr/>
+      <w:tcPr>
+        <w:tcBorders>
+          <w:left w:val="single" w:sz="4" w:space="0" w:color="7F7F7F" w:themeColor="text1" w:themeTint="80"/>
+        </w:tcBorders>
+        <w:shd w:val="clear" w:color="auto" w:fill="FFFFFF" w:themeFill="background1"/>
+      </w:tcPr>
+    </w:tblStylePr>
+    <w:tblStylePr w:type="band1Vert">
+      <w:tblPr/>
+      <w:tcPr>
+        <w:shd w:val="clear" w:color="auto" w:fill="F2F2F2" w:themeFill="background1" w:themeFillShade="F2"/>
+      </w:tcPr>
+    </w:tblStylePr>
+    <w:tblStylePr w:type="band1Horz">
+      <w:tblPr/>
+      <w:tcPr>
+        <w:shd w:val="clear" w:color="auto" w:fill="F2F2F2" w:themeFill="background1" w:themeFillShade="F2"/>
+      </w:tcPr>
+    </w:tblStylePr>
+    <w:tblStylePr w:type="neCell">
+      <w:tblPr/>
+      <w:tcPr>
+        <w:tcBorders>
+          <w:left w:val="nil"/>
+        </w:tcBorders>
+      </w:tcPr>
+    </w:tblStylePr>
+    <w:tblStylePr w:type="nwCell">
+      <w:tblPr/>
+      <w:tcPr>
+        <w:tcBorders>
+          <w:right w:val="nil"/>
+        </w:tcBorders>
+      </w:tcPr>
+    </w:tblStylePr>
+    <w:tblStylePr w:type="seCell">
+      <w:tblPr/>
+      <w:tcPr>
+        <w:tcBorders>
+          <w:left w:val="nil"/>
+        </w:tcBorders>
+      </w:tcPr>
+    </w:tblStylePr>
+    <w:tblStylePr w:type="swCell">
+      <w:tblPr/>
+      <w:tcPr>
+        <w:tcBorders>
+          <w:right w:val="nil"/>
+        </w:tcBorders>
+      </w:tcPr>
+    </w:tblStylePr>
+  </w:style>
+  <w:style w:type="table" w:styleId="PlainTable3">
+    <w:name w:val="Plain Table 3"/>
+    <w:basedOn w:val="TableNormal"/>
+    <w:uiPriority w:val="43"/>
+    <w:rsid w:val="00A62665"/>
+    <w:pPr>
+      <w:spacing w:after="0" w:line="240" w:lineRule="auto"/>
+    </w:pPr>
+    <w:tblPr>
+      <w:tblStyleRowBandSize w:val="1"/>
+      <w:tblStyleColBandSize w:val="1"/>
+    </w:tblPr>
+    <w:tblStylePr w:type="firstRow">
+      <w:rPr>
+        <w:b/>
+        <w:bCs/>
+        <w:caps/>
+      </w:rPr>
+      <w:tblPr/>
+      <w:tcPr>
+        <w:tcBorders>
+          <w:bottom w:val="single" w:sz="4" w:space="0" w:color="7F7F7F" w:themeColor="text1" w:themeTint="80"/>
+        </w:tcBorders>
+      </w:tcPr>
+    </w:tblStylePr>
+    <w:tblStylePr w:type="lastRow">
+      <w:rPr>
+        <w:b/>
+        <w:bCs/>
+        <w:caps/>
+      </w:rPr>
+      <w:tblPr/>
+      <w:tcPr>
+        <w:tcBorders>
+          <w:top w:val="nil"/>
+        </w:tcBorders>
+      </w:tcPr>
+    </w:tblStylePr>
+    <w:tblStylePr w:type="firstCol">
+      <w:rPr>
+        <w:b/>
+        <w:bCs/>
+        <w:caps/>
+      </w:rPr>
+      <w:tblPr/>
+      <w:tcPr>
+        <w:tcBorders>
+          <w:right w:val="single" w:sz="4" w:space="0" w:color="7F7F7F" w:themeColor="text1" w:themeTint="80"/>
+        </w:tcBorders>
+      </w:tcPr>
+    </w:tblStylePr>
+    <w:tblStylePr w:type="lastCol">
+      <w:rPr>
+        <w:b/>
+        <w:bCs/>
+        <w:caps/>
+      </w:rPr>
+      <w:tblPr/>
+      <w:tcPr>
+        <w:tcBorders>
+          <w:left w:val="nil"/>
+        </w:tcBorders>
+      </w:tcPr>
+    </w:tblStylePr>
+    <w:tblStylePr w:type="band1Vert">
+      <w:tblPr/>
+      <w:tcPr>
+        <w:shd w:val="clear" w:color="auto" w:fill="F2F2F2" w:themeFill="background1" w:themeFillShade="F2"/>
+      </w:tcPr>
+    </w:tblStylePr>
+    <w:tblStylePr w:type="band1Horz">
+      <w:tblPr/>
+      <w:tcPr>
+        <w:shd w:val="clear" w:color="auto" w:fill="F2F2F2" w:themeFill="background1" w:themeFillShade="F2"/>
+      </w:tcPr>
+    </w:tblStylePr>
+    <w:tblStylePr w:type="neCell">
+      <w:tblPr/>
+      <w:tcPr>
+        <w:tcBorders>
+          <w:left w:val="nil"/>
+        </w:tcBorders>
+      </w:tcPr>
+    </w:tblStylePr>
+    <w:tblStylePr w:type="nwCell">
+      <w:tblPr/>
+      <w:tcPr>
+        <w:tcBorders>
+          <w:right w:val="nil"/>
+        </w:tcBorders>
+      </w:tcPr>
+    </w:tblStylePr>
+  </w:style>
 </w:styles>
 </file>
 

</xml_diff>